<commit_message>
small bit added in report
</commit_message>
<xml_diff>
--- a/Report - Laboration 3.docx
+++ b/Report - Laboration 3.docx
@@ -1,6 +1,6 @@
 
 <file path=word/document.xml><?xml version="1.0" encoding="utf-8"?>
-<w:document xmlns:wpc="http://schemas.microsoft.com/office/word/2010/wordprocessingCanvas" xmlns:mc="http://schemas.openxmlformats.org/markup-compatibility/2006" xmlns:o="urn:schemas-microsoft-com:office:office" xmlns:r="http://schemas.openxmlformats.org/officeDocument/2006/relationships" xmlns:m="http://schemas.openxmlformats.org/officeDocument/2006/math" xmlns:v="urn:schemas-microsoft-com:vml" xmlns:wp14="http://schemas.microsoft.com/office/word/2010/wordprocessingDrawing" xmlns:wp="http://schemas.openxmlformats.org/drawingml/2006/wordprocessingDrawing" xmlns:w10="urn:schemas-microsoft-com:office:word" xmlns:w="http://schemas.openxmlformats.org/wordprocessingml/2006/main" xmlns:w14="http://schemas.microsoft.com/office/word/2010/wordml" xmlns:wpg="http://schemas.microsoft.com/office/word/2010/wordprocessingGroup" xmlns:wpi="http://schemas.microsoft.com/office/word/2010/wordprocessingInk" xmlns:wne="http://schemas.microsoft.com/office/word/2006/wordml" xmlns:wps="http://schemas.microsoft.com/office/word/2010/wordprocessingShape" mc:Ignorable="w14 wp14">
+<w:document xmlns:wpc="http://schemas.microsoft.com/office/word/2010/wordprocessingCanvas" xmlns:mc="http://schemas.openxmlformats.org/markup-compatibility/2006" xmlns:o="urn:schemas-microsoft-com:office:office" xmlns:r="http://schemas.openxmlformats.org/officeDocument/2006/relationships" xmlns:m="http://schemas.openxmlformats.org/officeDocument/2006/math" xmlns:v="urn:schemas-microsoft-com:vml" xmlns:wp14="http://schemas.microsoft.com/office/word/2010/wordprocessingDrawing" xmlns:wp="http://schemas.openxmlformats.org/drawingml/2006/wordprocessingDrawing" xmlns:w10="urn:schemas-microsoft-com:office:word" xmlns:w="http://schemas.openxmlformats.org/wordprocessingml/2006/main" xmlns:w14="http://schemas.microsoft.com/office/word/2010/wordml" xmlns:w15="http://schemas.microsoft.com/office/word/2012/wordml" xmlns:wpg="http://schemas.microsoft.com/office/word/2010/wordprocessingGroup" xmlns:wpi="http://schemas.microsoft.com/office/word/2010/wordprocessingInk" xmlns:wne="http://schemas.microsoft.com/office/word/2006/wordml" xmlns:wps="http://schemas.microsoft.com/office/word/2010/wordprocessingShape" mc:Ignorable="w14 w15 wp14">
   <w:body>
     <w:tbl>
       <w:tblPr>
@@ -145,34 +145,18 @@
               </w:rPr>
               <w:t xml:space="preserve">Author: </w:t>
             </w:r>
-            <w:proofErr w:type="spellStart"/>
             <w:r>
               <w:rPr>
                 <w:lang w:val="en-US"/>
               </w:rPr>
-              <w:t>Christofer</w:t>
-            </w:r>
-            <w:proofErr w:type="spellEnd"/>
-            <w:r>
-              <w:rPr>
-                <w:lang w:val="en-US"/>
-              </w:rPr>
-              <w:t xml:space="preserve"> Nguyen</w:t>
+              <w:t>Christofer Nguyen</w:t>
             </w:r>
             <w:r>
               <w:rPr>
                 <w:lang w:val="en-US"/>
               </w:rPr>
-              <w:t xml:space="preserve"> &amp; Jonathan </w:t>
+              <w:t xml:space="preserve"> &amp; Jonathan Walkden</w:t>
             </w:r>
-            <w:proofErr w:type="spellStart"/>
-            <w:r>
-              <w:rPr>
-                <w:lang w:val="en-US"/>
-              </w:rPr>
-              <w:t>Walkden</w:t>
-            </w:r>
-            <w:proofErr w:type="spellEnd"/>
           </w:p>
           <w:p>
             <w:pPr>
@@ -211,21 +195,12 @@
                 <w:lang w:val="en-US"/>
               </w:rPr>
             </w:pPr>
-            <w:proofErr w:type="spellStart"/>
             <w:r>
               <w:rPr>
                 <w:i/>
                 <w:lang w:val="en-US"/>
               </w:rPr>
-              <w:t>Corusecode</w:t>
-            </w:r>
-            <w:proofErr w:type="spellEnd"/>
-            <w:r>
-              <w:rPr>
-                <w:i/>
-                <w:lang w:val="en-US"/>
-              </w:rPr>
-              <w:t xml:space="preserve">: </w:t>
+              <w:t xml:space="preserve">Corusecode: </w:t>
             </w:r>
             <w:r>
               <w:t>IDV701</w:t>
@@ -241,9 +216,9 @@
           <w:lang w:val="en-US"/>
         </w:rPr>
         <w:sectPr>
-          <w:headerReference w:type="default" r:id="rId9"/>
-          <w:footerReference w:type="default" r:id="rId10"/>
-          <w:headerReference w:type="first" r:id="rId11"/>
+          <w:headerReference w:type="default" r:id="rId8"/>
+          <w:footerReference w:type="default" r:id="rId9"/>
+          <w:headerReference w:type="first" r:id="rId10"/>
           <w:pgSz w:w="11906" w:h="16838" w:code="9"/>
           <w:pgMar w:top="3103" w:right="1661" w:bottom="2155" w:left="2756" w:header="567" w:footer="510" w:gutter="0"/>
           <w:cols w:space="708"/>
@@ -254,6 +229,7 @@
       <w:r>
         <w:rPr>
           <w:noProof/>
+          <w:lang w:val="en-ZA" w:eastAsia="en-ZA"/>
         </w:rPr>
         <w:drawing>
           <wp:anchor distT="0" distB="0" distL="114300" distR="114300" simplePos="0" relativeHeight="251659264" behindDoc="1" locked="1" layoutInCell="1" allowOverlap="1" wp14:anchorId="484FF6C6" wp14:editId="3EBAECC3">
@@ -281,7 +257,7 @@
                     </pic:cNvPicPr>
                   </pic:nvPicPr>
                   <pic:blipFill>
-                    <a:blip r:embed="rId12" cstate="print"/>
+                    <a:blip r:embed="rId11" cstate="print"/>
                     <a:srcRect/>
                     <a:stretch>
                       <a:fillRect/>
@@ -342,35 +318,7 @@
         <w:rPr>
           <w:lang w:val="en-US"/>
         </w:rPr>
-        <w:t xml:space="preserve">The report will be containing the task for </w:t>
-      </w:r>
-      <w:proofErr w:type="spellStart"/>
-      <w:r>
-        <w:rPr>
-          <w:lang w:val="en-US"/>
-        </w:rPr>
-        <w:t>laboration</w:t>
-      </w:r>
-      <w:proofErr w:type="spellEnd"/>
-      <w:r>
-        <w:rPr>
-          <w:lang w:val="en-US"/>
-        </w:rPr>
-        <w:t xml:space="preserve"> 3. </w:t>
-      </w:r>
-      <w:proofErr w:type="spellStart"/>
-      <w:r>
-        <w:rPr>
-          <w:lang w:val="en-US"/>
-        </w:rPr>
-        <w:t>Laboration</w:t>
-      </w:r>
-      <w:proofErr w:type="spellEnd"/>
-      <w:r>
-        <w:rPr>
-          <w:lang w:val="en-US"/>
-        </w:rPr>
-        <w:t xml:space="preserve"> 3 goes through the process of creating a TFTP server, Trivial File Transport Protocol that is a smaller version of FTP. </w:t>
+        <w:t xml:space="preserve">The report will be containing the task for laboration 3. Laboration 3 goes through the process of creating a TFTP server, Trivial File Transport Protocol that is a smaller version of FTP. </w:t>
       </w:r>
       <w:r>
         <w:rPr>
@@ -394,21 +342,7 @@
         <w:rPr>
           <w:lang w:val="en-US"/>
         </w:rPr>
-        <w:t xml:space="preserve"> There is a startup code for this </w:t>
-      </w:r>
-      <w:proofErr w:type="spellStart"/>
-      <w:r>
-        <w:rPr>
-          <w:lang w:val="en-US"/>
-        </w:rPr>
-        <w:t>laboration</w:t>
-      </w:r>
-      <w:proofErr w:type="spellEnd"/>
-      <w:r>
-        <w:rPr>
-          <w:lang w:val="en-US"/>
-        </w:rPr>
-        <w:t>, that includes handling one or multiple connections in threads and all the</w:t>
+        <w:t xml:space="preserve"> There is a startup code for this laboration, that includes handling one or multiple connections in threads and all the</w:t>
       </w:r>
       <w:r>
         <w:rPr>
@@ -452,27 +386,13 @@
         <w:rPr>
           <w:lang w:val="en-US"/>
         </w:rPr>
-        <w:t xml:space="preserve">The purpose of this </w:t>
-      </w:r>
-      <w:proofErr w:type="spellStart"/>
-      <w:r>
-        <w:rPr>
-          <w:lang w:val="en-US"/>
-        </w:rPr>
-        <w:t>lab</w:t>
-      </w:r>
-      <w:r>
-        <w:rPr>
-          <w:lang w:val="en-US"/>
-        </w:rPr>
-        <w:t>oration</w:t>
-      </w:r>
-      <w:proofErr w:type="spellEnd"/>
-      <w:r>
-        <w:rPr>
-          <w:lang w:val="en-US"/>
-        </w:rPr>
-        <w:t xml:space="preserve"> is to understand the TFTP and how it works.</w:t>
+        <w:t>The purpose of this lab</w:t>
+      </w:r>
+      <w:r>
+        <w:rPr>
+          <w:lang w:val="en-US"/>
+        </w:rPr>
+        <w:t>oration is to understand the TFTP and how it works.</w:t>
       </w:r>
     </w:p>
     <w:p>
@@ -508,21 +428,7 @@
         <w:rPr>
           <w:lang w:val="en-US"/>
         </w:rPr>
-        <w:t xml:space="preserve">In this section the participated work will be shown in percentage in relation to the time spend in this </w:t>
-      </w:r>
-      <w:proofErr w:type="spellStart"/>
-      <w:r>
-        <w:rPr>
-          <w:lang w:val="en-US"/>
-        </w:rPr>
-        <w:t>laboration</w:t>
-      </w:r>
-      <w:proofErr w:type="spellEnd"/>
-      <w:r>
-        <w:rPr>
-          <w:lang w:val="en-US"/>
-        </w:rPr>
-        <w:t xml:space="preserve">. </w:t>
+        <w:t xml:space="preserve">In this section the participated work will be shown in percentage in relation to the time spend in this laboration. </w:t>
       </w:r>
     </w:p>
     <w:p>
@@ -558,19 +464,11 @@
           <w:lang w:val="en-US"/>
         </w:rPr>
       </w:pPr>
-      <w:proofErr w:type="spellStart"/>
-      <w:r>
-        <w:rPr>
-          <w:lang w:val="en-US"/>
-        </w:rPr>
-        <w:t>Christofer</w:t>
-      </w:r>
-      <w:proofErr w:type="spellEnd"/>
-      <w:r>
-        <w:rPr>
-          <w:lang w:val="en-US"/>
-        </w:rPr>
-        <w:t xml:space="preserve"> Nguyen – 50%</w:t>
+      <w:r>
+        <w:rPr>
+          <w:lang w:val="en-US"/>
+        </w:rPr>
+        <w:t>Christofer Nguyen – 50%</w:t>
       </w:r>
     </w:p>
     <w:p>
@@ -588,21 +486,7 @@
         <w:rPr>
           <w:lang w:val="en-US"/>
         </w:rPr>
-        <w:t xml:space="preserve">Jonathan </w:t>
-      </w:r>
-      <w:proofErr w:type="spellStart"/>
-      <w:r>
-        <w:rPr>
-          <w:lang w:val="en-US"/>
-        </w:rPr>
-        <w:t>Walkden</w:t>
-      </w:r>
-      <w:proofErr w:type="spellEnd"/>
-      <w:r>
-        <w:rPr>
-          <w:lang w:val="en-US"/>
-        </w:rPr>
-        <w:t xml:space="preserve"> – 50%</w:t>
+        <w:t>Jonathan Walkden – 50%</w:t>
       </w:r>
     </w:p>
     <w:p>
@@ -648,163 +532,77 @@
         <w:rPr>
           <w:lang w:val="en-US"/>
         </w:rPr>
-        <w:t xml:space="preserve">together. The members in the team worked part wise for each code </w:t>
-      </w:r>
-      <w:proofErr w:type="spellStart"/>
-      <w:r>
-        <w:rPr>
-          <w:lang w:val="en-US"/>
-        </w:rPr>
-        <w:t>segement</w:t>
-      </w:r>
-      <w:proofErr w:type="spellEnd"/>
-      <w:r>
-        <w:rPr>
-          <w:lang w:val="en-US"/>
-        </w:rPr>
-        <w:t xml:space="preserve"> because the recommended approach to solving this </w:t>
-      </w:r>
-      <w:proofErr w:type="spellStart"/>
-      <w:r>
-        <w:rPr>
-          <w:lang w:val="en-US"/>
-        </w:rPr>
-        <w:t>laboration</w:t>
-      </w:r>
-      <w:proofErr w:type="spellEnd"/>
-      <w:r>
-        <w:rPr>
-          <w:lang w:val="en-US"/>
-        </w:rPr>
-        <w:t xml:space="preserve"> was to implement each part separately until they worked. The step by step approach meant that each of the team members had to work on one code segment per day. </w:t>
-      </w:r>
-      <w:proofErr w:type="gramStart"/>
-      <w:r>
-        <w:rPr>
-          <w:lang w:val="en-US"/>
-        </w:rPr>
-        <w:t>Resulting in each member having to be as much engaged in the coding, giving a complete understanding for the whole work.</w:t>
-      </w:r>
-      <w:proofErr w:type="gramEnd"/>
-      <w:r>
-        <w:rPr>
-          <w:lang w:val="en-US"/>
-        </w:rPr>
-        <w:t xml:space="preserve"> </w:t>
-      </w:r>
-    </w:p>
-    <w:p>
-      <w:pPr>
-        <w:pStyle w:val="BodyText"/>
-        <w:rPr>
-          <w:lang w:val="en-US"/>
-        </w:rPr>
-      </w:pPr>
-    </w:p>
-    <w:p>
-      <w:pPr>
-        <w:pStyle w:val="BodyText"/>
-        <w:rPr>
-          <w:lang w:val="en-US"/>
-        </w:rPr>
-      </w:pPr>
-      <w:proofErr w:type="spellStart"/>
-      <w:r>
-        <w:rPr>
-          <w:lang w:val="en-US"/>
-        </w:rPr>
-        <w:t>Christofer</w:t>
-      </w:r>
-      <w:proofErr w:type="spellEnd"/>
-      <w:r>
-        <w:rPr>
-          <w:lang w:val="en-US"/>
-        </w:rPr>
-        <w:t xml:space="preserve"> worked on the RRQ, WRQ and error handling while Jonathan worked on setup, block and timeout handling. NOTE! </w:t>
-      </w:r>
-      <w:proofErr w:type="gramStart"/>
-      <w:r>
-        <w:rPr>
-          <w:lang w:val="en-US"/>
-        </w:rPr>
-        <w:t>This only consider</w:t>
-      </w:r>
-      <w:proofErr w:type="gramEnd"/>
-      <w:r>
-        <w:rPr>
-          <w:lang w:val="en-US"/>
-        </w:rPr>
-        <w:t xml:space="preserve"> the majority part almost all of these code segments where implemented with the help of each team member</w:t>
-      </w:r>
-      <w:r>
-        <w:rPr>
-          <w:lang w:val="en-US"/>
-        </w:rPr>
-        <w:t xml:space="preserve">. Each team member also did do research of the particular area resulting in having </w:t>
-      </w:r>
-      <w:proofErr w:type="spellStart"/>
-      <w:r>
-        <w:rPr>
-          <w:lang w:val="en-US"/>
-        </w:rPr>
-        <w:t>a</w:t>
-      </w:r>
-      <w:proofErr w:type="spellEnd"/>
-      <w:r>
-        <w:rPr>
-          <w:lang w:val="en-US"/>
-        </w:rPr>
-        <w:t xml:space="preserve"> easier time implementing the code </w:t>
-      </w:r>
-      <w:proofErr w:type="gramStart"/>
-      <w:r>
-        <w:rPr>
-          <w:lang w:val="en-US"/>
-        </w:rPr>
-        <w:t>together(</w:t>
-      </w:r>
-      <w:proofErr w:type="gramEnd"/>
-      <w:r>
-        <w:rPr>
-          <w:lang w:val="en-US"/>
-        </w:rPr>
-        <w:t>having a common overview).</w:t>
-      </w:r>
-    </w:p>
-    <w:p>
-      <w:pPr>
-        <w:pStyle w:val="BodyText"/>
-        <w:rPr>
-          <w:lang w:val="en-US"/>
-        </w:rPr>
-      </w:pPr>
-    </w:p>
-    <w:p>
-      <w:pPr>
-        <w:pStyle w:val="BodyText"/>
-        <w:rPr>
-          <w:lang w:val="en-US"/>
-        </w:rPr>
-      </w:pPr>
-      <w:r>
-        <w:rPr>
-          <w:lang w:val="en-US"/>
-        </w:rPr>
-        <w:t xml:space="preserve">Final parts of work was the report and fine tuning the code for easier readability, whereas </w:t>
-      </w:r>
-      <w:proofErr w:type="spellStart"/>
-      <w:r>
-        <w:rPr>
-          <w:lang w:val="en-US"/>
-        </w:rPr>
-        <w:t>Christofer</w:t>
-      </w:r>
-      <w:proofErr w:type="spellEnd"/>
-      <w:r>
-        <w:rPr>
-          <w:lang w:val="en-US"/>
-        </w:rPr>
-        <w:t xml:space="preserve"> did the report and Jonathan </w:t>
+        <w:t xml:space="preserve">together. The members in the team worked part wise for each code segement because the recommended approach to solving this laboration was to implement each part separately until they worked. The step by step approach meant that each of the team members had to work on one code segment per day. Resulting in each member having to be as much engaged in the coding, giving a complete understanding for the whole work. </w:t>
+      </w:r>
+    </w:p>
+    <w:p>
+      <w:pPr>
+        <w:pStyle w:val="BodyText"/>
+        <w:rPr>
+          <w:lang w:val="en-US"/>
+        </w:rPr>
+      </w:pPr>
+    </w:p>
+    <w:p>
+      <w:pPr>
+        <w:pStyle w:val="BodyText"/>
+        <w:rPr>
+          <w:lang w:val="en-US"/>
+        </w:rPr>
+      </w:pPr>
+      <w:r>
+        <w:rPr>
+          <w:lang w:val="en-US"/>
+        </w:rPr>
+        <w:t>Christofer worked on the RRQ, WRQ and error handling while Jonathan worked on setup, block and timeout handling. NOTE! This only consider the majority part almost all of these code segments where implemented with the help of each team member</w:t>
+      </w:r>
+      <w:r>
+        <w:rPr>
+          <w:lang w:val="en-US"/>
+        </w:rPr>
+        <w:t>. Each team member also did do research of the particular area resulting in having a easier time implementing the code together(having a common overview).</w:t>
+      </w:r>
+    </w:p>
+    <w:p>
+      <w:pPr>
+        <w:pStyle w:val="BodyText"/>
+        <w:rPr>
+          <w:lang w:val="en-US"/>
+        </w:rPr>
+      </w:pPr>
+    </w:p>
+    <w:p>
+      <w:pPr>
+        <w:pStyle w:val="BodyText"/>
+        <w:rPr>
+          <w:lang w:val="en-US"/>
+        </w:rPr>
+      </w:pPr>
+      <w:r>
+        <w:rPr>
+          <w:lang w:val="en-US"/>
+        </w:rPr>
+        <w:t xml:space="preserve">Final parts of work was the report and fine tuning the code for easier readability, whereas Christofer did the </w:t>
+      </w:r>
+      <w:r>
+        <w:rPr>
+          <w:lang w:val="en-US"/>
+        </w:rPr>
+        <w:t xml:space="preserve">most of </w:t>
+      </w:r>
+      <w:r>
+        <w:rPr>
+          <w:lang w:val="en-US"/>
+        </w:rPr>
+        <w:t xml:space="preserve">the </w:t>
+      </w:r>
+      <w:bookmarkStart w:id="0" w:name="_GoBack"/>
+      <w:bookmarkEnd w:id="0"/>
+      <w:r>
+        <w:rPr>
+          <w:lang w:val="en-US"/>
+        </w:rPr>
+        <w:t xml:space="preserve">report and Jonathan </w:t>
       </w:r>
       <w:r>
         <w:rPr>
@@ -852,71 +650,13 @@
         <w:rPr>
           <w:lang w:val="en-US"/>
         </w:rPr>
-        <w:t xml:space="preserve">In this chapter the </w:t>
-      </w:r>
-      <w:proofErr w:type="spellStart"/>
-      <w:r>
-        <w:rPr>
-          <w:lang w:val="en-US"/>
-        </w:rPr>
-        <w:t>laboration</w:t>
-      </w:r>
-      <w:proofErr w:type="spellEnd"/>
-      <w:r>
-        <w:rPr>
-          <w:lang w:val="en-US"/>
-        </w:rPr>
-        <w:t xml:space="preserve"> task will be presented together with picture to illustrate and describe the solutions.</w:t>
-      </w:r>
-      <w:r>
-        <w:rPr>
-          <w:lang w:val="en-US"/>
-        </w:rPr>
-        <w:t xml:space="preserve"> The </w:t>
-      </w:r>
-      <w:proofErr w:type="gramStart"/>
-      <w:r>
-        <w:rPr>
-          <w:lang w:val="en-US"/>
-        </w:rPr>
-        <w:t>code</w:t>
-      </w:r>
-      <w:proofErr w:type="gramEnd"/>
-      <w:r>
-        <w:rPr>
-          <w:lang w:val="en-US"/>
-        </w:rPr>
-        <w:t xml:space="preserve"> that are implemented are mostly functionality to the empty predefined methods included in the startup code. The simulated client that is utilized in this </w:t>
-      </w:r>
-      <w:proofErr w:type="spellStart"/>
-      <w:r>
-        <w:rPr>
-          <w:lang w:val="en-US"/>
-        </w:rPr>
-        <w:t>laboration</w:t>
-      </w:r>
-      <w:proofErr w:type="spellEnd"/>
-      <w:r>
-        <w:rPr>
-          <w:lang w:val="en-US"/>
-        </w:rPr>
-        <w:t xml:space="preserve"> is </w:t>
-      </w:r>
-      <w:proofErr w:type="spellStart"/>
-      <w:proofErr w:type="gramStart"/>
-      <w:r>
-        <w:rPr>
-          <w:lang w:val="en-US"/>
-        </w:rPr>
-        <w:t>a</w:t>
-      </w:r>
-      <w:proofErr w:type="spellEnd"/>
-      <w:proofErr w:type="gramEnd"/>
-      <w:r>
-        <w:rPr>
-          <w:lang w:val="en-US"/>
-        </w:rPr>
-        <w:t xml:space="preserve"> application called tftpd64. The transfer mode used for all task is the “octet” or binary transferring. </w:t>
+        <w:t>In this chapter the laboration task will be presented together with picture to illustrate and describe the solutions.</w:t>
+      </w:r>
+      <w:r>
+        <w:rPr>
+          <w:lang w:val="en-US"/>
+        </w:rPr>
+        <w:t xml:space="preserve"> The code that are implemented are mostly functionality to the empty predefined methods included in the startup code. The simulated client that is utilized in this laboration is a application called tftpd64. The transfer mode used for all task is the “octet” or binary transferring. </w:t>
       </w:r>
     </w:p>
     <w:p>
@@ -1061,6 +801,7 @@
       <w:r>
         <w:rPr>
           <w:noProof/>
+          <w:lang w:val="en-ZA" w:eastAsia="en-ZA"/>
         </w:rPr>
         <w:drawing>
           <wp:inline distT="0" distB="0" distL="0" distR="0">
@@ -1078,7 +819,7 @@
                     <pic:cNvPicPr/>
                   </pic:nvPicPr>
                   <pic:blipFill>
-                    <a:blip r:embed="rId13">
+                    <a:blip r:embed="rId12">
                       <a:extLst>
                         <a:ext uri="{28A0092B-C50C-407E-A947-70E740481C1C}">
                           <a14:useLocalDpi xmlns:a14="http://schemas.microsoft.com/office/drawing/2010/main" val="0"/>
@@ -1124,69 +865,13 @@
         <w:rPr>
           <w:lang w:val="en-US"/>
         </w:rPr>
-        <w:t xml:space="preserve">The picture above shows the client requesting a read request from the </w:t>
-      </w:r>
-      <w:proofErr w:type="spellStart"/>
-      <w:r>
-        <w:rPr>
-          <w:lang w:val="en-US"/>
-        </w:rPr>
-        <w:t>opcode</w:t>
-      </w:r>
-      <w:proofErr w:type="spellEnd"/>
-      <w:r>
-        <w:rPr>
-          <w:lang w:val="en-US"/>
-        </w:rPr>
-        <w:t xml:space="preserve"> 1, the filename “Hello world</w:t>
-      </w:r>
-      <w:proofErr w:type="gramStart"/>
-      <w:r>
-        <w:rPr>
-          <w:lang w:val="en-US"/>
-        </w:rPr>
-        <w:t>!.txt</w:t>
-      </w:r>
-      <w:proofErr w:type="gramEnd"/>
-      <w:r>
-        <w:rPr>
-          <w:lang w:val="en-US"/>
-        </w:rPr>
-        <w:t xml:space="preserve">” and the transfer mode which is binary. The same method is used later on to parse a write request with the </w:t>
-      </w:r>
-      <w:proofErr w:type="spellStart"/>
-      <w:r>
-        <w:rPr>
-          <w:lang w:val="en-US"/>
-        </w:rPr>
-        <w:t>opcode</w:t>
-      </w:r>
-      <w:proofErr w:type="spellEnd"/>
-      <w:r>
-        <w:rPr>
-          <w:lang w:val="en-US"/>
-        </w:rPr>
-        <w:t xml:space="preserve"> 2. </w:t>
-      </w:r>
-      <w:r>
-        <w:rPr>
-          <w:lang w:val="en-US"/>
-        </w:rPr>
-        <w:t xml:space="preserve">The first two bytes in the request contains the </w:t>
-      </w:r>
-      <w:proofErr w:type="spellStart"/>
-      <w:r>
-        <w:rPr>
-          <w:lang w:val="en-US"/>
-        </w:rPr>
-        <w:t>opcode</w:t>
-      </w:r>
-      <w:proofErr w:type="spellEnd"/>
-      <w:r>
-        <w:rPr>
-          <w:lang w:val="en-US"/>
-        </w:rPr>
-        <w:t>.</w:t>
+        <w:t xml:space="preserve">The picture above shows the client requesting a read request from the opcode 1, the filename “Hello world!.txt” and the transfer mode which is binary. The same method is used later on to parse a write request with the opcode 2. </w:t>
+      </w:r>
+      <w:r>
+        <w:rPr>
+          <w:lang w:val="en-US"/>
+        </w:rPr>
+        <w:t>The first two bytes in the request contains the opcode.</w:t>
       </w:r>
     </w:p>
     <w:p>
@@ -1236,23 +921,7 @@
         <w:rPr>
           <w:lang w:val="en-US"/>
         </w:rPr>
-        <w:t xml:space="preserve">Here is </w:t>
-      </w:r>
-      <w:proofErr w:type="spellStart"/>
-      <w:proofErr w:type="gramStart"/>
-      <w:r>
-        <w:rPr>
-          <w:lang w:val="en-US"/>
-        </w:rPr>
-        <w:t>a</w:t>
-      </w:r>
-      <w:proofErr w:type="spellEnd"/>
-      <w:proofErr w:type="gramEnd"/>
-      <w:r>
-        <w:rPr>
-          <w:lang w:val="en-US"/>
-        </w:rPr>
-        <w:t xml:space="preserve"> illustration of the actual runtime requesting a file from the server shown in the picture below.</w:t>
+        <w:t>Here is a illustration of the actual runtime requesting a file from the server shown in the picture below.</w:t>
       </w:r>
     </w:p>
     <w:p>
@@ -1273,6 +942,7 @@
       <w:r>
         <w:rPr>
           <w:noProof/>
+          <w:lang w:val="en-ZA" w:eastAsia="en-ZA"/>
         </w:rPr>
         <w:drawing>
           <wp:inline distT="0" distB="0" distL="0" distR="0">
@@ -1290,7 +960,7 @@
                     <pic:cNvPicPr/>
                   </pic:nvPicPr>
                   <pic:blipFill>
-                    <a:blip r:embed="rId14" cstate="print">
+                    <a:blip r:embed="rId13" cstate="print">
                       <a:extLst>
                         <a:ext uri="{28A0092B-C50C-407E-A947-70E740481C1C}">
                           <a14:useLocalDpi xmlns:a14="http://schemas.microsoft.com/office/drawing/2010/main" val="0"/>
@@ -1336,21 +1006,7 @@
         <w:rPr>
           <w:lang w:val="en-US"/>
         </w:rPr>
-        <w:t xml:space="preserve">The client tftpd64 must know the </w:t>
-      </w:r>
-      <w:proofErr w:type="spellStart"/>
-      <w:r>
-        <w:rPr>
-          <w:lang w:val="en-US"/>
-        </w:rPr>
-        <w:t>ip</w:t>
-      </w:r>
-      <w:proofErr w:type="spellEnd"/>
-      <w:r>
-        <w:rPr>
-          <w:lang w:val="en-US"/>
-        </w:rPr>
-        <w:t xml:space="preserve"> address of the server and the remote file that wants to be requested. The local file is used here in order to read the data received from the server into the local file else there is no way to display the data received. The above picture also showcases blocks handled but they are not covered in this task.</w:t>
+        <w:t>The client tftpd64 must know the ip address of the server and the remote file that wants to be requested. The local file is used here in order to read the data received from the server into the local file else there is no way to display the data received. The above picture also showcases blocks handled but they are not covered in this task.</w:t>
       </w:r>
     </w:p>
     <w:p>
@@ -1378,21 +1034,7 @@
         <w:rPr>
           <w:lang w:val="en-US"/>
         </w:rPr>
-        <w:t xml:space="preserve">sockets one for listening to the connections and another to handle the requests from the client. In this particular case it is socket for awaiting connections and </w:t>
-      </w:r>
-      <w:proofErr w:type="spellStart"/>
-      <w:r>
-        <w:rPr>
-          <w:lang w:val="en-US"/>
-        </w:rPr>
-        <w:t>sendsocket</w:t>
-      </w:r>
-      <w:proofErr w:type="spellEnd"/>
-      <w:r>
-        <w:rPr>
-          <w:lang w:val="en-US"/>
-        </w:rPr>
-        <w:t xml:space="preserve"> for handling the request send from the tftpd64.</w:t>
+        <w:t>sockets one for listening to the connections and another to handle the requests from the client. In this particular case it is socket for awaiting connections and sendsocket for handling the request send from the tftpd64.</w:t>
       </w:r>
     </w:p>
     <w:p>
@@ -1429,21 +1071,7 @@
         <w:rPr>
           <w:lang w:val="en-US"/>
         </w:rPr>
-        <w:t xml:space="preserve">Here we are to implement block functionality to the specified RRQ in order to handle files bigger than 512 bytes. We are to also implement a timeout function for the </w:t>
-      </w:r>
-      <w:proofErr w:type="gramStart"/>
-      <w:r>
-        <w:rPr>
-          <w:lang w:val="en-US"/>
-        </w:rPr>
-        <w:t>request,</w:t>
-      </w:r>
-      <w:proofErr w:type="gramEnd"/>
-      <w:r>
-        <w:rPr>
-          <w:lang w:val="en-US"/>
-        </w:rPr>
-        <w:t xml:space="preserve"> this timeout is for when we are not receiving a ACK within the time range. </w:t>
+        <w:t xml:space="preserve">Here we are to implement block functionality to the specified RRQ in order to handle files bigger than 512 bytes. We are to also implement a timeout function for the request, this timeout is for when we are not receiving a ACK within the time range. </w:t>
       </w:r>
     </w:p>
     <w:p>
@@ -1481,49 +1109,7 @@
         <w:rPr>
           <w:lang w:val="en-US"/>
         </w:rPr>
-        <w:t xml:space="preserve">The </w:t>
-      </w:r>
-      <w:proofErr w:type="spellStart"/>
-      <w:r>
-        <w:rPr>
-          <w:lang w:val="en-US"/>
-        </w:rPr>
-        <w:t>buffersize</w:t>
-      </w:r>
-      <w:proofErr w:type="spellEnd"/>
-      <w:r>
-        <w:rPr>
-          <w:lang w:val="en-US"/>
-        </w:rPr>
-        <w:t xml:space="preserve"> that are used in the code is 516 but the 4 bytes is allocated for the </w:t>
-      </w:r>
-      <w:proofErr w:type="spellStart"/>
-      <w:r>
-        <w:rPr>
-          <w:lang w:val="en-US"/>
-        </w:rPr>
-        <w:t>opcode</w:t>
-      </w:r>
-      <w:proofErr w:type="spellEnd"/>
-      <w:r>
-        <w:rPr>
-          <w:lang w:val="en-US"/>
-        </w:rPr>
-        <w:t xml:space="preserve"> and </w:t>
-      </w:r>
-      <w:proofErr w:type="spellStart"/>
-      <w:r>
-        <w:rPr>
-          <w:lang w:val="en-US"/>
-        </w:rPr>
-        <w:t>blocknumber</w:t>
-      </w:r>
-      <w:proofErr w:type="spellEnd"/>
-      <w:r>
-        <w:rPr>
-          <w:lang w:val="en-US"/>
-        </w:rPr>
-        <w:t xml:space="preserve"> of each data package, the rest is allocated for the data itself.</w:t>
+        <w:t>The buffersize that are used in the code is 516 but the 4 bytes is allocated for the opcode and blocknumber of each data package, the rest is allocated for the data itself.</w:t>
       </w:r>
       <w:r>
         <w:rPr>
@@ -1550,6 +1136,7 @@
       <w:r>
         <w:rPr>
           <w:noProof/>
+          <w:lang w:val="en-ZA" w:eastAsia="en-ZA"/>
         </w:rPr>
         <w:drawing>
           <wp:inline distT="0" distB="0" distL="0" distR="0">
@@ -1567,7 +1154,7 @@
                     <pic:cNvPicPr/>
                   </pic:nvPicPr>
                   <pic:blipFill>
-                    <a:blip r:embed="rId15" cstate="print">
+                    <a:blip r:embed="rId14" cstate="print">
                       <a:extLst>
                         <a:ext uri="{28A0092B-C50C-407E-A947-70E740481C1C}">
                           <a14:useLocalDpi xmlns:a14="http://schemas.microsoft.com/office/drawing/2010/main" val="0"/>
@@ -1613,53 +1200,7 @@
         <w:rPr>
           <w:lang w:val="en-US"/>
         </w:rPr>
-        <w:t xml:space="preserve">The picture above shows </w:t>
-      </w:r>
-      <w:proofErr w:type="spellStart"/>
-      <w:proofErr w:type="gramStart"/>
-      <w:r>
-        <w:rPr>
-          <w:lang w:val="en-US"/>
-        </w:rPr>
-        <w:t>a</w:t>
-      </w:r>
-      <w:proofErr w:type="spellEnd"/>
-      <w:proofErr w:type="gramEnd"/>
-      <w:r>
-        <w:rPr>
-          <w:lang w:val="en-US"/>
-        </w:rPr>
-        <w:t xml:space="preserve"> actual runtime with the block functionality implemented. Each block is 512 bytes of data information, for a block to be successfully transferred to the client we are to get </w:t>
-      </w:r>
-      <w:proofErr w:type="gramStart"/>
-      <w:r>
-        <w:rPr>
-          <w:lang w:val="en-US"/>
-        </w:rPr>
-        <w:t>a</w:t>
-      </w:r>
-      <w:proofErr w:type="gramEnd"/>
-      <w:r>
-        <w:rPr>
-          <w:lang w:val="en-US"/>
-        </w:rPr>
-        <w:t xml:space="preserve"> ACK after each package has been received.  If a block is not ACK we are to retransmit the current block, this is done when the timeout has been reached. If a package is retransmitted one to many times we end the communication with </w:t>
-      </w:r>
-      <w:proofErr w:type="spellStart"/>
-      <w:proofErr w:type="gramStart"/>
-      <w:r>
-        <w:rPr>
-          <w:lang w:val="en-US"/>
-        </w:rPr>
-        <w:t>a</w:t>
-      </w:r>
-      <w:proofErr w:type="spellEnd"/>
-      <w:proofErr w:type="gramEnd"/>
-      <w:r>
-        <w:rPr>
-          <w:lang w:val="en-US"/>
-        </w:rPr>
-        <w:t xml:space="preserve"> error package to the client. In this particular example it took 5 blocks to send all information and no block had to be retransmitted. </w:t>
+        <w:t xml:space="preserve">The picture above shows a actual runtime with the block functionality implemented. Each block is 512 bytes of data information, for a block to be successfully transferred to the client we are to get a ACK after each package has been received.  If a block is not ACK we are to retransmit the current block, this is done when the timeout has been reached. If a package is retransmitted one to many times we end the communication with a error package to the client. In this particular example it took 5 blocks to send all information and no block had to be retransmitted. </w:t>
       </w:r>
     </w:p>
     <w:p>
@@ -1680,6 +1221,7 @@
       <w:r>
         <w:rPr>
           <w:noProof/>
+          <w:lang w:val="en-ZA" w:eastAsia="en-ZA"/>
         </w:rPr>
         <w:lastRenderedPageBreak/>
         <w:drawing>
@@ -1698,7 +1240,7 @@
                     <pic:cNvPicPr/>
                   </pic:nvPicPr>
                   <pic:blipFill>
-                    <a:blip r:embed="rId16">
+                    <a:blip r:embed="rId15">
                       <a:extLst>
                         <a:ext uri="{28A0092B-C50C-407E-A947-70E740481C1C}">
                           <a14:useLocalDpi xmlns:a14="http://schemas.microsoft.com/office/drawing/2010/main" val="0"/>
@@ -1744,95 +1286,51 @@
         <w:rPr>
           <w:lang w:val="en-US"/>
         </w:rPr>
-        <w:t xml:space="preserve">The picture example shown above we have changed the timeout to be 1 millisecond resulting in some retransmission. The blocks are retransmitted but the same block has never been retransmitted twice. In this case the client does not receive </w:t>
-      </w:r>
-      <w:proofErr w:type="spellStart"/>
-      <w:proofErr w:type="gramStart"/>
-      <w:r>
-        <w:rPr>
-          <w:lang w:val="en-US"/>
-        </w:rPr>
-        <w:t>a</w:t>
-      </w:r>
-      <w:proofErr w:type="spellEnd"/>
-      <w:proofErr w:type="gramEnd"/>
-      <w:r>
-        <w:rPr>
-          <w:lang w:val="en-US"/>
-        </w:rPr>
-        <w:t xml:space="preserve"> error package. </w:t>
-      </w:r>
-    </w:p>
-    <w:p>
-      <w:pPr>
-        <w:pStyle w:val="BodyText"/>
-        <w:rPr>
-          <w:lang w:val="en-US"/>
-        </w:rPr>
-      </w:pPr>
-    </w:p>
-    <w:p>
-      <w:pPr>
-        <w:pStyle w:val="BodyText"/>
-        <w:rPr>
-          <w:lang w:val="en-US"/>
-        </w:rPr>
-      </w:pPr>
-      <w:r>
-        <w:rPr>
-          <w:lang w:val="en-US"/>
-        </w:rPr>
-        <w:t xml:space="preserve">For the next segment of this task we are to implement a write request response. The write </w:t>
-      </w:r>
-      <w:proofErr w:type="gramStart"/>
-      <w:r>
-        <w:rPr>
-          <w:lang w:val="en-US"/>
-        </w:rPr>
-        <w:t>request that are</w:t>
-      </w:r>
-      <w:proofErr w:type="gramEnd"/>
-      <w:r>
-        <w:rPr>
-          <w:lang w:val="en-US"/>
-        </w:rPr>
-        <w:t xml:space="preserve"> send from the client means that we are allowing them to write data to our server. That means we are creating the file in a local directory that is held by the server. </w:t>
-      </w:r>
-    </w:p>
-    <w:p>
-      <w:pPr>
-        <w:pStyle w:val="BodyText"/>
-        <w:rPr>
-          <w:lang w:val="en-US"/>
-        </w:rPr>
-      </w:pPr>
-    </w:p>
-    <w:p>
-      <w:pPr>
-        <w:pStyle w:val="BodyText"/>
-        <w:rPr>
-          <w:lang w:val="en-US"/>
-        </w:rPr>
-      </w:pPr>
-      <w:r>
-        <w:rPr>
-          <w:lang w:val="en-US"/>
-        </w:rPr>
-        <w:t xml:space="preserve">The </w:t>
-      </w:r>
-      <w:proofErr w:type="gramStart"/>
-      <w:r>
-        <w:rPr>
-          <w:lang w:val="en-US"/>
-        </w:rPr>
-        <w:t>picture below explains and illustrate</w:t>
-      </w:r>
-      <w:proofErr w:type="gramEnd"/>
-      <w:r>
-        <w:rPr>
-          <w:lang w:val="en-US"/>
-        </w:rPr>
-        <w:t xml:space="preserve"> the actual runtime for a WRQ.</w:t>
+        <w:t xml:space="preserve">The picture example shown above we have changed the timeout to be 1 millisecond resulting in some retransmission. The blocks are retransmitted but the same block has never been retransmitted twice. In this case the client does not receive a error package. </w:t>
+      </w:r>
+    </w:p>
+    <w:p>
+      <w:pPr>
+        <w:pStyle w:val="BodyText"/>
+        <w:rPr>
+          <w:lang w:val="en-US"/>
+        </w:rPr>
+      </w:pPr>
+    </w:p>
+    <w:p>
+      <w:pPr>
+        <w:pStyle w:val="BodyText"/>
+        <w:rPr>
+          <w:lang w:val="en-US"/>
+        </w:rPr>
+      </w:pPr>
+      <w:r>
+        <w:rPr>
+          <w:lang w:val="en-US"/>
+        </w:rPr>
+        <w:t xml:space="preserve">For the next segment of this task we are to implement a write request response. The write request that are send from the client means that we are allowing them to write data to our server. That means we are creating the file in a local directory that is held by the server. </w:t>
+      </w:r>
+    </w:p>
+    <w:p>
+      <w:pPr>
+        <w:pStyle w:val="BodyText"/>
+        <w:rPr>
+          <w:lang w:val="en-US"/>
+        </w:rPr>
+      </w:pPr>
+    </w:p>
+    <w:p>
+      <w:pPr>
+        <w:pStyle w:val="BodyText"/>
+        <w:rPr>
+          <w:lang w:val="en-US"/>
+        </w:rPr>
+      </w:pPr>
+      <w:r>
+        <w:rPr>
+          <w:lang w:val="en-US"/>
+        </w:rPr>
+        <w:t>The picture below explains and illustrate the actual runtime for a WRQ.</w:t>
       </w:r>
     </w:p>
     <w:p>
@@ -1845,6 +1343,7 @@
       <w:r>
         <w:rPr>
           <w:noProof/>
+          <w:lang w:val="en-ZA" w:eastAsia="en-ZA"/>
         </w:rPr>
         <w:lastRenderedPageBreak/>
         <w:drawing>
@@ -1863,7 +1362,7 @@
                     <pic:cNvPicPr/>
                   </pic:nvPicPr>
                   <pic:blipFill>
-                    <a:blip r:embed="rId17" cstate="print">
+                    <a:blip r:embed="rId16" cstate="print">
                       <a:extLst>
                         <a:ext uri="{28A0092B-C50C-407E-A947-70E740481C1C}">
                           <a14:useLocalDpi xmlns:a14="http://schemas.microsoft.com/office/drawing/2010/main" val="0"/>
@@ -1909,37 +1408,7 @@
         <w:rPr>
           <w:lang w:val="en-US"/>
         </w:rPr>
-        <w:t xml:space="preserve">As seen above the communication was successful! The server received data for the RFC1350 text file. The </w:t>
-      </w:r>
-      <w:proofErr w:type="spellStart"/>
-      <w:r>
-        <w:rPr>
-          <w:lang w:val="en-US"/>
-        </w:rPr>
-        <w:t>opcode</w:t>
-      </w:r>
-      <w:proofErr w:type="spellEnd"/>
-      <w:r>
-        <w:rPr>
-          <w:lang w:val="en-US"/>
-        </w:rPr>
-        <w:t xml:space="preserve"> is 2 as seen above and the created file is right next to the console in the designated write directory for the server. In case the client tries to write to the same file again there will be </w:t>
-      </w:r>
-      <w:proofErr w:type="spellStart"/>
-      <w:proofErr w:type="gramStart"/>
-      <w:r>
-        <w:rPr>
-          <w:lang w:val="en-US"/>
-        </w:rPr>
-        <w:t>a</w:t>
-      </w:r>
-      <w:proofErr w:type="spellEnd"/>
-      <w:proofErr w:type="gramEnd"/>
-      <w:r>
-        <w:rPr>
-          <w:lang w:val="en-US"/>
-        </w:rPr>
-        <w:t xml:space="preserve"> error package saying the file already exist! </w:t>
+        <w:t xml:space="preserve">As seen above the communication was successful! The server received data for the RFC1350 text file. The opcode is 2 as seen above and the created file is right next to the console in the designated write directory for the server. In case the client tries to write to the same file again there will be a error package saying the file already exist! </w:t>
       </w:r>
     </w:p>
     <w:p>
@@ -1975,37 +1444,7 @@
         <w:rPr>
           <w:lang w:val="en-US"/>
         </w:rPr>
-        <w:t xml:space="preserve">In the last task in this </w:t>
-      </w:r>
-      <w:proofErr w:type="spellStart"/>
-      <w:r>
-        <w:rPr>
-          <w:lang w:val="en-US"/>
-        </w:rPr>
-        <w:t>laboration</w:t>
-      </w:r>
-      <w:proofErr w:type="spellEnd"/>
-      <w:r>
-        <w:rPr>
-          <w:lang w:val="en-US"/>
-        </w:rPr>
-        <w:t xml:space="preserve"> we are to implement </w:t>
-      </w:r>
-      <w:proofErr w:type="spellStart"/>
-      <w:proofErr w:type="gramStart"/>
-      <w:r>
-        <w:rPr>
-          <w:lang w:val="en-US"/>
-        </w:rPr>
-        <w:t>a</w:t>
-      </w:r>
-      <w:proofErr w:type="spellEnd"/>
-      <w:proofErr w:type="gramEnd"/>
-      <w:r>
-        <w:rPr>
-          <w:lang w:val="en-US"/>
-        </w:rPr>
-        <w:t xml:space="preserve"> error handling for the following errors:</w:t>
+        <w:t>In the last task in this laboration we are to implement a error handling for the following errors:</w:t>
       </w:r>
     </w:p>
     <w:p>
@@ -2239,35 +1678,7 @@
         <w:rPr>
           <w:lang w:val="en-US"/>
         </w:rPr>
-        <w:t xml:space="preserve">. After each error the server will terminate the connection with the client but there will be a small delay before termination. This is to allow the last package to get retransmitted </w:t>
-      </w:r>
-      <w:proofErr w:type="spellStart"/>
-      <w:r>
-        <w:rPr>
-          <w:lang w:val="en-US"/>
-        </w:rPr>
-        <w:t>incase</w:t>
-      </w:r>
-      <w:proofErr w:type="spellEnd"/>
-      <w:r>
-        <w:rPr>
-          <w:lang w:val="en-US"/>
-        </w:rPr>
-        <w:t xml:space="preserve"> it was lost, the last package being </w:t>
-      </w:r>
-      <w:proofErr w:type="spellStart"/>
-      <w:r>
-        <w:rPr>
-          <w:lang w:val="en-US"/>
-        </w:rPr>
-        <w:t>a</w:t>
-      </w:r>
-      <w:proofErr w:type="spellEnd"/>
-      <w:r>
-        <w:rPr>
-          <w:lang w:val="en-US"/>
-        </w:rPr>
-        <w:t xml:space="preserve"> error package if the termination is not a normal termination that is signified by a data package being smaller than 0-511 bytes. </w:t>
+        <w:t xml:space="preserve">. After each error the server will terminate the connection with the client but there will be a small delay before termination. This is to allow the last package to get retransmitted incase it was lost, the last package being a error package if the termination is not a normal termination that is signified by a data package being smaller than 0-511 bytes. </w:t>
       </w:r>
     </w:p>
     <w:p>
@@ -2295,121 +1706,13 @@
         <w:rPr>
           <w:lang w:val="en-US"/>
         </w:rPr>
-        <w:t xml:space="preserve">from the server is shown below. Error </w:t>
-      </w:r>
-      <w:r>
-        <w:rPr>
-          <w:lang w:val="en-US"/>
-        </w:rPr>
-        <w:t>0</w:t>
-      </w:r>
-      <w:r>
-        <w:rPr>
-          <w:lang w:val="en-US"/>
-        </w:rPr>
-        <w:t xml:space="preserve"> is simulated through giving the server </w:t>
-      </w:r>
-      <w:proofErr w:type="gramStart"/>
-      <w:r>
-        <w:rPr>
-          <w:lang w:val="en-US"/>
-        </w:rPr>
-        <w:t>a</w:t>
-      </w:r>
-      <w:proofErr w:type="gramEnd"/>
-      <w:r>
-        <w:rPr>
-          <w:lang w:val="en-US"/>
-        </w:rPr>
-        <w:t xml:space="preserve"> </w:t>
-      </w:r>
-      <w:proofErr w:type="spellStart"/>
-      <w:r>
-        <w:rPr>
-          <w:lang w:val="en-US"/>
-        </w:rPr>
-        <w:t>opcode</w:t>
-      </w:r>
-      <w:proofErr w:type="spellEnd"/>
-      <w:r>
-        <w:rPr>
-          <w:lang w:val="en-US"/>
-        </w:rPr>
-        <w:t xml:space="preserve"> it </w:t>
-      </w:r>
-      <w:proofErr w:type="spellStart"/>
-      <w:r>
-        <w:rPr>
-          <w:lang w:val="en-US"/>
-        </w:rPr>
-        <w:t>can not</w:t>
-      </w:r>
-      <w:proofErr w:type="spellEnd"/>
-      <w:r>
-        <w:rPr>
-          <w:lang w:val="en-US"/>
-        </w:rPr>
-        <w:t xml:space="preserve"> recognize</w:t>
-      </w:r>
-      <w:r>
-        <w:rPr>
-          <w:lang w:val="en-US"/>
-        </w:rPr>
-        <w:t xml:space="preserve"> resulting in a request not recognized.</w:t>
-      </w:r>
-      <w:r>
-        <w:rPr>
-          <w:lang w:val="en-US"/>
-        </w:rPr>
-        <w:t xml:space="preserve"> </w:t>
-      </w:r>
-      <w:r>
-        <w:rPr>
-          <w:lang w:val="en-US"/>
-        </w:rPr>
-        <w:t xml:space="preserve">When there is no request for a read or a write we send </w:t>
-      </w:r>
-      <w:proofErr w:type="spellStart"/>
-      <w:proofErr w:type="gramStart"/>
-      <w:r>
-        <w:rPr>
-          <w:lang w:val="en-US"/>
-        </w:rPr>
-        <w:t>a</w:t>
-      </w:r>
-      <w:proofErr w:type="spellEnd"/>
-      <w:proofErr w:type="gramEnd"/>
-      <w:r>
-        <w:rPr>
-          <w:lang w:val="en-US"/>
-        </w:rPr>
-        <w:t xml:space="preserve"> error </w:t>
-      </w:r>
-      <w:r>
-        <w:rPr>
-          <w:lang w:val="en-US"/>
-        </w:rPr>
-        <w:t>0</w:t>
-      </w:r>
-      <w:r>
-        <w:rPr>
-          <w:lang w:val="en-US"/>
-        </w:rPr>
-        <w:t xml:space="preserve"> </w:t>
-      </w:r>
-      <w:r>
-        <w:rPr>
-          <w:lang w:val="en-US"/>
-        </w:rPr>
-        <w:t>not defined</w:t>
-      </w:r>
-      <w:bookmarkStart w:id="0" w:name="_GoBack"/>
-      <w:bookmarkEnd w:id="0"/>
-      <w:r>
-        <w:rPr>
-          <w:lang w:val="en-US"/>
-        </w:rPr>
-        <w:t xml:space="preserve"> package.</w:t>
+        <w:t>from the server is shown below. Error 0 is simulated through giving the server a opcode it can not recognize resulting in a request not recognized.</w:t>
+      </w:r>
+      <w:r>
+        <w:rPr>
+          <w:lang w:val="en-US"/>
+        </w:rPr>
+        <w:t xml:space="preserve"> When there is no request for a read or a write we send a error 0 not defined package.</w:t>
       </w:r>
     </w:p>
     <w:p>
@@ -2422,6 +1725,7 @@
       <w:r>
         <w:rPr>
           <w:noProof/>
+          <w:lang w:val="en-ZA" w:eastAsia="en-ZA"/>
         </w:rPr>
         <w:lastRenderedPageBreak/>
         <w:drawing>
@@ -2440,7 +1744,7 @@
                     <pic:cNvPicPr/>
                   </pic:nvPicPr>
                   <pic:blipFill>
-                    <a:blip r:embed="rId18" cstate="print">
+                    <a:blip r:embed="rId17" cstate="print">
                       <a:extLst>
                         <a:ext uri="{28A0092B-C50C-407E-A947-70E740481C1C}">
                           <a14:useLocalDpi xmlns:a14="http://schemas.microsoft.com/office/drawing/2010/main" val="0"/>
@@ -2507,6 +1811,7 @@
       <w:r>
         <w:rPr>
           <w:noProof/>
+          <w:lang w:val="en-ZA" w:eastAsia="en-ZA"/>
         </w:rPr>
         <w:drawing>
           <wp:inline distT="0" distB="0" distL="0" distR="0">
@@ -2524,7 +1829,7 @@
                     <pic:cNvPicPr/>
                   </pic:nvPicPr>
                   <pic:blipFill>
-                    <a:blip r:embed="rId19" cstate="print">
+                    <a:blip r:embed="rId18" cstate="print">
                       <a:extLst>
                         <a:ext uri="{28A0092B-C50C-407E-A947-70E740481C1C}">
                           <a14:useLocalDpi xmlns:a14="http://schemas.microsoft.com/office/drawing/2010/main" val="0"/>
@@ -2576,16 +1881,8 @@
         <w:rPr>
           <w:lang w:val="en-US"/>
         </w:rPr>
-        <w:t xml:space="preserve"> </w:t>
-      </w:r>
-      <w:proofErr w:type="spellStart"/>
-      <w:r>
-        <w:rPr>
-          <w:lang w:val="en-US"/>
-        </w:rPr>
-        <w:t>IOException</w:t>
-      </w:r>
-      <w:proofErr w:type="spellEnd"/>
+        <w:t xml:space="preserve"> IOException</w:t>
+      </w:r>
       <w:r>
         <w:rPr>
           <w:lang w:val="en-US"/>
@@ -2611,6 +1908,7 @@
       <w:r>
         <w:rPr>
           <w:noProof/>
+          <w:lang w:val="en-ZA" w:eastAsia="en-ZA"/>
         </w:rPr>
         <w:lastRenderedPageBreak/>
         <w:drawing>
@@ -2629,7 +1927,7 @@
                     <pic:cNvPicPr/>
                   </pic:nvPicPr>
                   <pic:blipFill>
-                    <a:blip r:embed="rId20" cstate="print">
+                    <a:blip r:embed="rId19" cstate="print">
                       <a:extLst>
                         <a:ext uri="{28A0092B-C50C-407E-A947-70E740481C1C}">
                           <a14:useLocalDpi xmlns:a14="http://schemas.microsoft.com/office/drawing/2010/main" val="0"/>
@@ -2675,21 +1973,7 @@
         <w:rPr>
           <w:lang w:val="en-US"/>
         </w:rPr>
-        <w:t xml:space="preserve">Error 6 from the server is shown below. This last error occurs when the client wants to write to </w:t>
-      </w:r>
-      <w:proofErr w:type="gramStart"/>
-      <w:r>
-        <w:rPr>
-          <w:lang w:val="en-US"/>
-        </w:rPr>
-        <w:t>a file that already exist</w:t>
-      </w:r>
-      <w:proofErr w:type="gramEnd"/>
-      <w:r>
-        <w:rPr>
-          <w:lang w:val="en-US"/>
-        </w:rPr>
-        <w:t>.</w:t>
+        <w:t>Error 6 from the server is shown below. This last error occurs when the client wants to write to a file that already exist.</w:t>
       </w:r>
     </w:p>
     <w:p>
@@ -2710,6 +1994,7 @@
       <w:r>
         <w:rPr>
           <w:noProof/>
+          <w:lang w:val="en-ZA" w:eastAsia="en-ZA"/>
         </w:rPr>
         <w:drawing>
           <wp:inline distT="0" distB="0" distL="0" distR="0">
@@ -2727,7 +2012,7 @@
                     <pic:cNvPicPr/>
                   </pic:nvPicPr>
                   <pic:blipFill>
-                    <a:blip r:embed="rId21" cstate="print">
+                    <a:blip r:embed="rId20" cstate="print">
                       <a:extLst>
                         <a:ext uri="{28A0092B-C50C-407E-A947-70E740481C1C}">
                           <a14:useLocalDpi xmlns:a14="http://schemas.microsoft.com/office/drawing/2010/main" val="0"/>
@@ -2762,8 +2047,22 @@
         </w:rPr>
       </w:pPr>
     </w:p>
+    <w:p>
+      <w:pPr>
+        <w:pStyle w:val="BodyText"/>
+        <w:rPr>
+          <w:lang w:val="en-US"/>
+        </w:rPr>
+      </w:pPr>
+      <w:r>
+        <w:rPr>
+          <w:lang w:val="en-US"/>
+        </w:rPr>
+        <w:t>If during a request anything other than the opcode associated with that request is received then the program will treat the opcode as an error an terminate handling of the request.</w:t>
+      </w:r>
+    </w:p>
     <w:sectPr>
-      <w:footerReference w:type="first" r:id="rId22"/>
+      <w:footerReference w:type="first" r:id="rId21"/>
       <w:pgSz w:w="11906" w:h="16838" w:code="9"/>
       <w:pgMar w:top="1134" w:right="1701" w:bottom="1418" w:left="1701" w:header="624" w:footer="510" w:gutter="0"/>
       <w:pgNumType w:fmt="upperRoman" w:start="1"/>
@@ -2776,7 +2075,7 @@
 </file>
 
 <file path=word/endnotes.xml><?xml version="1.0" encoding="utf-8"?>
-<w:endnotes xmlns:wpc="http://schemas.microsoft.com/office/word/2010/wordprocessingCanvas" xmlns:mc="http://schemas.openxmlformats.org/markup-compatibility/2006" xmlns:o="urn:schemas-microsoft-com:office:office" xmlns:r="http://schemas.openxmlformats.org/officeDocument/2006/relationships" xmlns:m="http://schemas.openxmlformats.org/officeDocument/2006/math" xmlns:v="urn:schemas-microsoft-com:vml" xmlns:wp14="http://schemas.microsoft.com/office/word/2010/wordprocessingDrawing" xmlns:wp="http://schemas.openxmlformats.org/drawingml/2006/wordprocessingDrawing" xmlns:w10="urn:schemas-microsoft-com:office:word" xmlns:w="http://schemas.openxmlformats.org/wordprocessingml/2006/main" xmlns:w14="http://schemas.microsoft.com/office/word/2010/wordml" xmlns:wpg="http://schemas.microsoft.com/office/word/2010/wordprocessingGroup" xmlns:wpi="http://schemas.microsoft.com/office/word/2010/wordprocessingInk" xmlns:wne="http://schemas.microsoft.com/office/word/2006/wordml" xmlns:wps="http://schemas.microsoft.com/office/word/2010/wordprocessingShape" mc:Ignorable="w14 wp14">
+<w:endnotes xmlns:wpc="http://schemas.microsoft.com/office/word/2010/wordprocessingCanvas" xmlns:mc="http://schemas.openxmlformats.org/markup-compatibility/2006" xmlns:o="urn:schemas-microsoft-com:office:office" xmlns:r="http://schemas.openxmlformats.org/officeDocument/2006/relationships" xmlns:m="http://schemas.openxmlformats.org/officeDocument/2006/math" xmlns:v="urn:schemas-microsoft-com:vml" xmlns:wp14="http://schemas.microsoft.com/office/word/2010/wordprocessingDrawing" xmlns:wp="http://schemas.openxmlformats.org/drawingml/2006/wordprocessingDrawing" xmlns:w10="urn:schemas-microsoft-com:office:word" xmlns:w="http://schemas.openxmlformats.org/wordprocessingml/2006/main" xmlns:w14="http://schemas.microsoft.com/office/word/2010/wordml" xmlns:w15="http://schemas.microsoft.com/office/word/2012/wordml" xmlns:wpg="http://schemas.microsoft.com/office/word/2010/wordprocessingGroup" xmlns:wpi="http://schemas.microsoft.com/office/word/2010/wordprocessingInk" xmlns:wne="http://schemas.microsoft.com/office/word/2006/wordml" xmlns:wps="http://schemas.microsoft.com/office/word/2010/wordprocessingShape" mc:Ignorable="w14 w15 wp14">
   <w:endnote w:type="separator" w:id="-1">
     <w:p>
       <w:r>
@@ -2795,7 +2094,7 @@
 </file>
 
 <file path=word/footer1.xml><?xml version="1.0" encoding="utf-8"?>
-<w:ftr xmlns:wpc="http://schemas.microsoft.com/office/word/2010/wordprocessingCanvas" xmlns:mc="http://schemas.openxmlformats.org/markup-compatibility/2006" xmlns:o="urn:schemas-microsoft-com:office:office" xmlns:r="http://schemas.openxmlformats.org/officeDocument/2006/relationships" xmlns:m="http://schemas.openxmlformats.org/officeDocument/2006/math" xmlns:v="urn:schemas-microsoft-com:vml" xmlns:wp14="http://schemas.microsoft.com/office/word/2010/wordprocessingDrawing" xmlns:wp="http://schemas.openxmlformats.org/drawingml/2006/wordprocessingDrawing" xmlns:w10="urn:schemas-microsoft-com:office:word" xmlns:w="http://schemas.openxmlformats.org/wordprocessingml/2006/main" xmlns:w14="http://schemas.microsoft.com/office/word/2010/wordml" xmlns:wpg="http://schemas.microsoft.com/office/word/2010/wordprocessingGroup" xmlns:wpi="http://schemas.microsoft.com/office/word/2010/wordprocessingInk" xmlns:wne="http://schemas.microsoft.com/office/word/2006/wordml" xmlns:wps="http://schemas.microsoft.com/office/word/2010/wordprocessingShape" mc:Ignorable="w14 wp14">
+<w:ftr xmlns:wpc="http://schemas.microsoft.com/office/word/2010/wordprocessingCanvas" xmlns:mc="http://schemas.openxmlformats.org/markup-compatibility/2006" xmlns:o="urn:schemas-microsoft-com:office:office" xmlns:r="http://schemas.openxmlformats.org/officeDocument/2006/relationships" xmlns:m="http://schemas.openxmlformats.org/officeDocument/2006/math" xmlns:v="urn:schemas-microsoft-com:vml" xmlns:wp14="http://schemas.microsoft.com/office/word/2010/wordprocessingDrawing" xmlns:wp="http://schemas.openxmlformats.org/drawingml/2006/wordprocessingDrawing" xmlns:w10="urn:schemas-microsoft-com:office:word" xmlns:w="http://schemas.openxmlformats.org/wordprocessingml/2006/main" xmlns:w14="http://schemas.microsoft.com/office/word/2010/wordml" xmlns:w15="http://schemas.microsoft.com/office/word/2012/wordml" xmlns:wpg="http://schemas.microsoft.com/office/word/2010/wordprocessingGroup" xmlns:wpi="http://schemas.microsoft.com/office/word/2010/wordprocessingInk" xmlns:wne="http://schemas.microsoft.com/office/word/2006/wordml" xmlns:wps="http://schemas.microsoft.com/office/word/2010/wordprocessingShape" mc:Ignorable="w14 w15 wp14">
   <w:sdt>
     <w:sdtPr>
       <w:rPr>
@@ -2807,6 +2106,11 @@
         <w:docPartUnique/>
       </w:docPartObj>
     </w:sdtPr>
+    <w:sdtEndPr>
+      <w:rPr>
+        <w:rStyle w:val="PageNumber"/>
+      </w:rPr>
+    </w:sdtEndPr>
     <w:sdtContent>
       <w:p>
         <w:pPr>
@@ -2839,7 +2143,7 @@
             <w:rStyle w:val="PageNumber"/>
             <w:noProof/>
           </w:rPr>
-          <w:t>V</w:t>
+          <w:t>III</w:t>
         </w:r>
         <w:r>
           <w:rPr>
@@ -2854,7 +2158,7 @@
 </file>
 
 <file path=word/footer2.xml><?xml version="1.0" encoding="utf-8"?>
-<w:ftr xmlns:wpc="http://schemas.microsoft.com/office/word/2010/wordprocessingCanvas" xmlns:mc="http://schemas.openxmlformats.org/markup-compatibility/2006" xmlns:o="urn:schemas-microsoft-com:office:office" xmlns:r="http://schemas.openxmlformats.org/officeDocument/2006/relationships" xmlns:m="http://schemas.openxmlformats.org/officeDocument/2006/math" xmlns:v="urn:schemas-microsoft-com:vml" xmlns:wp14="http://schemas.microsoft.com/office/word/2010/wordprocessingDrawing" xmlns:wp="http://schemas.openxmlformats.org/drawingml/2006/wordprocessingDrawing" xmlns:w10="urn:schemas-microsoft-com:office:word" xmlns:w="http://schemas.openxmlformats.org/wordprocessingml/2006/main" xmlns:w14="http://schemas.microsoft.com/office/word/2010/wordml" xmlns:wpg="http://schemas.microsoft.com/office/word/2010/wordprocessingGroup" xmlns:wpi="http://schemas.microsoft.com/office/word/2010/wordprocessingInk" xmlns:wne="http://schemas.microsoft.com/office/word/2006/wordml" xmlns:wps="http://schemas.microsoft.com/office/word/2010/wordprocessingShape" mc:Ignorable="w14 wp14">
+<w:ftr xmlns:wpc="http://schemas.microsoft.com/office/word/2010/wordprocessingCanvas" xmlns:mc="http://schemas.openxmlformats.org/markup-compatibility/2006" xmlns:o="urn:schemas-microsoft-com:office:office" xmlns:r="http://schemas.openxmlformats.org/officeDocument/2006/relationships" xmlns:m="http://schemas.openxmlformats.org/officeDocument/2006/math" xmlns:v="urn:schemas-microsoft-com:vml" xmlns:wp14="http://schemas.microsoft.com/office/word/2010/wordprocessingDrawing" xmlns:wp="http://schemas.openxmlformats.org/drawingml/2006/wordprocessingDrawing" xmlns:w10="urn:schemas-microsoft-com:office:word" xmlns:w="http://schemas.openxmlformats.org/wordprocessingml/2006/main" xmlns:w14="http://schemas.microsoft.com/office/word/2010/wordml" xmlns:w15="http://schemas.microsoft.com/office/word/2012/wordml" xmlns:wpg="http://schemas.microsoft.com/office/word/2010/wordprocessingGroup" xmlns:wpi="http://schemas.microsoft.com/office/word/2010/wordprocessingInk" xmlns:wne="http://schemas.microsoft.com/office/word/2006/wordml" xmlns:wps="http://schemas.microsoft.com/office/word/2010/wordprocessingShape" mc:Ignorable="w14 w15 wp14">
   <w:sdt>
     <w:sdtPr>
       <w:rPr>
@@ -2866,6 +2170,11 @@
         <w:docPartUnique/>
       </w:docPartObj>
     </w:sdtPr>
+    <w:sdtEndPr>
+      <w:rPr>
+        <w:rStyle w:val="PageNumber"/>
+      </w:rPr>
+    </w:sdtEndPr>
     <w:sdtContent>
       <w:sdt>
         <w:sdtPr>
@@ -2878,6 +2187,11 @@
             <w:docPartUnique/>
           </w:docPartObj>
         </w:sdtPr>
+        <w:sdtEndPr>
+          <w:rPr>
+            <w:rStyle w:val="PageNumber"/>
+          </w:rPr>
+        </w:sdtEndPr>
         <w:sdtContent>
           <w:p>
             <w:pPr>
@@ -2938,7 +2252,7 @@
 </file>
 
 <file path=word/footnotes.xml><?xml version="1.0" encoding="utf-8"?>
-<w:footnotes xmlns:wpc="http://schemas.microsoft.com/office/word/2010/wordprocessingCanvas" xmlns:mc="http://schemas.openxmlformats.org/markup-compatibility/2006" xmlns:o="urn:schemas-microsoft-com:office:office" xmlns:r="http://schemas.openxmlformats.org/officeDocument/2006/relationships" xmlns:m="http://schemas.openxmlformats.org/officeDocument/2006/math" xmlns:v="urn:schemas-microsoft-com:vml" xmlns:wp14="http://schemas.microsoft.com/office/word/2010/wordprocessingDrawing" xmlns:wp="http://schemas.openxmlformats.org/drawingml/2006/wordprocessingDrawing" xmlns:w10="urn:schemas-microsoft-com:office:word" xmlns:w="http://schemas.openxmlformats.org/wordprocessingml/2006/main" xmlns:w14="http://schemas.microsoft.com/office/word/2010/wordml" xmlns:wpg="http://schemas.microsoft.com/office/word/2010/wordprocessingGroup" xmlns:wpi="http://schemas.microsoft.com/office/word/2010/wordprocessingInk" xmlns:wne="http://schemas.microsoft.com/office/word/2006/wordml" xmlns:wps="http://schemas.microsoft.com/office/word/2010/wordprocessingShape" mc:Ignorable="w14 wp14">
+<w:footnotes xmlns:wpc="http://schemas.microsoft.com/office/word/2010/wordprocessingCanvas" xmlns:mc="http://schemas.openxmlformats.org/markup-compatibility/2006" xmlns:o="urn:schemas-microsoft-com:office:office" xmlns:r="http://schemas.openxmlformats.org/officeDocument/2006/relationships" xmlns:m="http://schemas.openxmlformats.org/officeDocument/2006/math" xmlns:v="urn:schemas-microsoft-com:vml" xmlns:wp14="http://schemas.microsoft.com/office/word/2010/wordprocessingDrawing" xmlns:wp="http://schemas.openxmlformats.org/drawingml/2006/wordprocessingDrawing" xmlns:w10="urn:schemas-microsoft-com:office:word" xmlns:w="http://schemas.openxmlformats.org/wordprocessingml/2006/main" xmlns:w14="http://schemas.microsoft.com/office/word/2010/wordml" xmlns:w15="http://schemas.microsoft.com/office/word/2012/wordml" xmlns:wpg="http://schemas.microsoft.com/office/word/2010/wordprocessingGroup" xmlns:wpi="http://schemas.microsoft.com/office/word/2010/wordprocessingInk" xmlns:wne="http://schemas.microsoft.com/office/word/2006/wordml" xmlns:wps="http://schemas.microsoft.com/office/word/2010/wordprocessingShape" mc:Ignorable="w14 w15 wp14">
   <w:footnote w:type="separator" w:id="-1">
     <w:p>
       <w:r>
@@ -2957,7 +2271,7 @@
 </file>
 
 <file path=word/header1.xml><?xml version="1.0" encoding="utf-8"?>
-<w:hdr xmlns:wpc="http://schemas.microsoft.com/office/word/2010/wordprocessingCanvas" xmlns:mc="http://schemas.openxmlformats.org/markup-compatibility/2006" xmlns:o="urn:schemas-microsoft-com:office:office" xmlns:r="http://schemas.openxmlformats.org/officeDocument/2006/relationships" xmlns:m="http://schemas.openxmlformats.org/officeDocument/2006/math" xmlns:v="urn:schemas-microsoft-com:vml" xmlns:wp14="http://schemas.microsoft.com/office/word/2010/wordprocessingDrawing" xmlns:wp="http://schemas.openxmlformats.org/drawingml/2006/wordprocessingDrawing" xmlns:w10="urn:schemas-microsoft-com:office:word" xmlns:w="http://schemas.openxmlformats.org/wordprocessingml/2006/main" xmlns:w14="http://schemas.microsoft.com/office/word/2010/wordml" xmlns:wpg="http://schemas.microsoft.com/office/word/2010/wordprocessingGroup" xmlns:wpi="http://schemas.microsoft.com/office/word/2010/wordprocessingInk" xmlns:wne="http://schemas.microsoft.com/office/word/2006/wordml" xmlns:wps="http://schemas.microsoft.com/office/word/2010/wordprocessingShape" mc:Ignorable="w14 wp14">
+<w:hdr xmlns:wpc="http://schemas.microsoft.com/office/word/2010/wordprocessingCanvas" xmlns:mc="http://schemas.openxmlformats.org/markup-compatibility/2006" xmlns:o="urn:schemas-microsoft-com:office:office" xmlns:r="http://schemas.openxmlformats.org/officeDocument/2006/relationships" xmlns:m="http://schemas.openxmlformats.org/officeDocument/2006/math" xmlns:v="urn:schemas-microsoft-com:vml" xmlns:wp14="http://schemas.microsoft.com/office/word/2010/wordprocessingDrawing" xmlns:wp="http://schemas.openxmlformats.org/drawingml/2006/wordprocessingDrawing" xmlns:w10="urn:schemas-microsoft-com:office:word" xmlns:w="http://schemas.openxmlformats.org/wordprocessingml/2006/main" xmlns:w14="http://schemas.microsoft.com/office/word/2010/wordml" xmlns:w15="http://schemas.microsoft.com/office/word/2012/wordml" xmlns:wpg="http://schemas.microsoft.com/office/word/2010/wordprocessingGroup" xmlns:wpi="http://schemas.microsoft.com/office/word/2010/wordprocessingInk" xmlns:wne="http://schemas.microsoft.com/office/word/2006/wordml" xmlns:wps="http://schemas.microsoft.com/office/word/2010/wordprocessingShape" mc:Ignorable="w14 w15 wp14">
   <w:tbl>
     <w:tblPr>
       <w:tblW w:w="8707" w:type="dxa"/>
@@ -3016,7 +2330,7 @@
 </file>
 
 <file path=word/header2.xml><?xml version="1.0" encoding="utf-8"?>
-<w:hdr xmlns:wpc="http://schemas.microsoft.com/office/word/2010/wordprocessingCanvas" xmlns:mc="http://schemas.openxmlformats.org/markup-compatibility/2006" xmlns:o="urn:schemas-microsoft-com:office:office" xmlns:r="http://schemas.openxmlformats.org/officeDocument/2006/relationships" xmlns:m="http://schemas.openxmlformats.org/officeDocument/2006/math" xmlns:v="urn:schemas-microsoft-com:vml" xmlns:wp14="http://schemas.microsoft.com/office/word/2010/wordprocessingDrawing" xmlns:wp="http://schemas.openxmlformats.org/drawingml/2006/wordprocessingDrawing" xmlns:w10="urn:schemas-microsoft-com:office:word" xmlns:w="http://schemas.openxmlformats.org/wordprocessingml/2006/main" xmlns:w14="http://schemas.microsoft.com/office/word/2010/wordml" xmlns:wpg="http://schemas.microsoft.com/office/word/2010/wordprocessingGroup" xmlns:wpi="http://schemas.microsoft.com/office/word/2010/wordprocessingInk" xmlns:wne="http://schemas.microsoft.com/office/word/2006/wordml" xmlns:wps="http://schemas.microsoft.com/office/word/2010/wordprocessingShape" mc:Ignorable="w14 wp14">
+<w:hdr xmlns:wpc="http://schemas.microsoft.com/office/word/2010/wordprocessingCanvas" xmlns:mc="http://schemas.openxmlformats.org/markup-compatibility/2006" xmlns:o="urn:schemas-microsoft-com:office:office" xmlns:r="http://schemas.openxmlformats.org/officeDocument/2006/relationships" xmlns:m="http://schemas.openxmlformats.org/officeDocument/2006/math" xmlns:v="urn:schemas-microsoft-com:vml" xmlns:wp14="http://schemas.microsoft.com/office/word/2010/wordprocessingDrawing" xmlns:wp="http://schemas.openxmlformats.org/drawingml/2006/wordprocessingDrawing" xmlns:w10="urn:schemas-microsoft-com:office:word" xmlns:w="http://schemas.openxmlformats.org/wordprocessingml/2006/main" xmlns:w14="http://schemas.microsoft.com/office/word/2010/wordml" xmlns:w15="http://schemas.microsoft.com/office/word/2012/wordml" xmlns:wpg="http://schemas.microsoft.com/office/word/2010/wordprocessingGroup" xmlns:wpi="http://schemas.microsoft.com/office/word/2010/wordprocessingInk" xmlns:wne="http://schemas.microsoft.com/office/word/2006/wordml" xmlns:wps="http://schemas.microsoft.com/office/word/2010/wordprocessingShape" mc:Ignorable="w14 w15 wp14">
   <w:sdt>
     <w:sdtPr>
       <w:rPr>
@@ -3030,6 +2344,7 @@
       <w:dataBinding w:prefixMappings="xmlns:ns0='http://schemas.openxmlformats.org/package/2006/metadata/core-properties' xmlns:ns1='http://purl.org/dc/elements/1.1/'" w:xpath="/ns0:coreProperties[1]/ns1:title[1]" w:storeItemID="{6C3C8BC8-F283-45AE-878A-BAB7291924A1}"/>
       <w:text/>
     </w:sdtPr>
+    <w:sdtEndPr/>
     <w:sdtContent>
       <w:p>
         <w:pPr>
@@ -3087,8 +2402,8 @@
 </file>
 
 <file path=word/numbering.xml><?xml version="1.0" encoding="utf-8"?>
-<w:numbering xmlns:wpc="http://schemas.microsoft.com/office/word/2010/wordprocessingCanvas" xmlns:mc="http://schemas.openxmlformats.org/markup-compatibility/2006" xmlns:o="urn:schemas-microsoft-com:office:office" xmlns:r="http://schemas.openxmlformats.org/officeDocument/2006/relationships" xmlns:m="http://schemas.openxmlformats.org/officeDocument/2006/math" xmlns:v="urn:schemas-microsoft-com:vml" xmlns:wp14="http://schemas.microsoft.com/office/word/2010/wordprocessingDrawing" xmlns:wp="http://schemas.openxmlformats.org/drawingml/2006/wordprocessingDrawing" xmlns:w10="urn:schemas-microsoft-com:office:word" xmlns:w="http://schemas.openxmlformats.org/wordprocessingml/2006/main" xmlns:w14="http://schemas.microsoft.com/office/word/2010/wordml" xmlns:wpg="http://schemas.microsoft.com/office/word/2010/wordprocessingGroup" xmlns:wpi="http://schemas.microsoft.com/office/word/2010/wordprocessingInk" xmlns:wne="http://schemas.microsoft.com/office/word/2006/wordml" xmlns:wps="http://schemas.microsoft.com/office/word/2010/wordprocessingShape" mc:Ignorable="w14 wp14">
-  <w:abstractNum w:abstractNumId="0">
+<w:numbering xmlns:wpc="http://schemas.microsoft.com/office/word/2010/wordprocessingCanvas" xmlns:mc="http://schemas.openxmlformats.org/markup-compatibility/2006" xmlns:o="urn:schemas-microsoft-com:office:office" xmlns:r="http://schemas.openxmlformats.org/officeDocument/2006/relationships" xmlns:m="http://schemas.openxmlformats.org/officeDocument/2006/math" xmlns:v="urn:schemas-microsoft-com:vml" xmlns:wp14="http://schemas.microsoft.com/office/word/2010/wordprocessingDrawing" xmlns:wp="http://schemas.openxmlformats.org/drawingml/2006/wordprocessingDrawing" xmlns:w10="urn:schemas-microsoft-com:office:word" xmlns:w="http://schemas.openxmlformats.org/wordprocessingml/2006/main" xmlns:w14="http://schemas.microsoft.com/office/word/2010/wordml" xmlns:w15="http://schemas.microsoft.com/office/word/2012/wordml" xmlns:wpg="http://schemas.microsoft.com/office/word/2010/wordprocessingGroup" xmlns:wpi="http://schemas.microsoft.com/office/word/2010/wordprocessingInk" xmlns:wne="http://schemas.microsoft.com/office/word/2006/wordml" xmlns:wps="http://schemas.microsoft.com/office/word/2010/wordprocessingShape" mc:Ignorable="w14 w15 wp14">
+  <w:abstractNum w:abstractNumId="0" w15:restartNumberingAfterBreak="0">
     <w:nsid w:val="FFFFFF7C"/>
     <w:multiLevelType w:val="singleLevel"/>
     <w:tmpl w:val="CBA05110"/>
@@ -3105,7 +2420,7 @@
       </w:pPr>
     </w:lvl>
   </w:abstractNum>
-  <w:abstractNum w:abstractNumId="1">
+  <w:abstractNum w:abstractNumId="1" w15:restartNumberingAfterBreak="0">
     <w:nsid w:val="FFFFFF7D"/>
     <w:multiLevelType w:val="singleLevel"/>
     <w:tmpl w:val="529A7034"/>
@@ -3122,7 +2437,7 @@
       </w:pPr>
     </w:lvl>
   </w:abstractNum>
-  <w:abstractNum w:abstractNumId="2">
+  <w:abstractNum w:abstractNumId="2" w15:restartNumberingAfterBreak="0">
     <w:nsid w:val="FFFFFF7E"/>
     <w:multiLevelType w:val="singleLevel"/>
     <w:tmpl w:val="D8608294"/>
@@ -3139,7 +2454,7 @@
       </w:pPr>
     </w:lvl>
   </w:abstractNum>
-  <w:abstractNum w:abstractNumId="3">
+  <w:abstractNum w:abstractNumId="3" w15:restartNumberingAfterBreak="0">
     <w:nsid w:val="FFFFFF7F"/>
     <w:multiLevelType w:val="singleLevel"/>
     <w:tmpl w:val="B2FE6BD8"/>
@@ -3156,7 +2471,7 @@
       </w:pPr>
     </w:lvl>
   </w:abstractNum>
-  <w:abstractNum w:abstractNumId="4">
+  <w:abstractNum w:abstractNumId="4" w15:restartNumberingAfterBreak="0">
     <w:nsid w:val="FFFFFF80"/>
     <w:multiLevelType w:val="singleLevel"/>
     <w:tmpl w:val="A01CDED8"/>
@@ -3176,7 +2491,7 @@
       </w:rPr>
     </w:lvl>
   </w:abstractNum>
-  <w:abstractNum w:abstractNumId="5">
+  <w:abstractNum w:abstractNumId="5" w15:restartNumberingAfterBreak="0">
     <w:nsid w:val="FFFFFF81"/>
     <w:multiLevelType w:val="singleLevel"/>
     <w:tmpl w:val="26DA06E6"/>
@@ -3196,7 +2511,7 @@
       </w:rPr>
     </w:lvl>
   </w:abstractNum>
-  <w:abstractNum w:abstractNumId="6">
+  <w:abstractNum w:abstractNumId="6" w15:restartNumberingAfterBreak="0">
     <w:nsid w:val="FFFFFF82"/>
     <w:multiLevelType w:val="singleLevel"/>
     <w:tmpl w:val="C77C8A68"/>
@@ -3216,7 +2531,7 @@
       </w:rPr>
     </w:lvl>
   </w:abstractNum>
-  <w:abstractNum w:abstractNumId="7">
+  <w:abstractNum w:abstractNumId="7" w15:restartNumberingAfterBreak="0">
     <w:nsid w:val="FFFFFF83"/>
     <w:multiLevelType w:val="singleLevel"/>
     <w:tmpl w:val="1486C630"/>
@@ -3236,7 +2551,7 @@
       </w:rPr>
     </w:lvl>
   </w:abstractNum>
-  <w:abstractNum w:abstractNumId="8">
+  <w:abstractNum w:abstractNumId="8" w15:restartNumberingAfterBreak="0">
     <w:nsid w:val="FFFFFF88"/>
     <w:multiLevelType w:val="singleLevel"/>
     <w:tmpl w:val="6CDC9688"/>
@@ -3254,7 +2569,7 @@
       </w:pPr>
     </w:lvl>
   </w:abstractNum>
-  <w:abstractNum w:abstractNumId="9">
+  <w:abstractNum w:abstractNumId="9" w15:restartNumberingAfterBreak="0">
     <w:nsid w:val="FFFFFF89"/>
     <w:multiLevelType w:val="singleLevel"/>
     <w:tmpl w:val="E66A299C"/>
@@ -3275,7 +2590,7 @@
       </w:rPr>
     </w:lvl>
   </w:abstractNum>
-  <w:abstractNum w:abstractNumId="10">
+  <w:abstractNum w:abstractNumId="10" w15:restartNumberingAfterBreak="0">
     <w:nsid w:val="030919A4"/>
     <w:multiLevelType w:val="multilevel"/>
     <w:tmpl w:val="A02C37A2"/>
@@ -3415,7 +2730,7 @@
       </w:rPr>
     </w:lvl>
   </w:abstractNum>
-  <w:abstractNum w:abstractNumId="11">
+  <w:abstractNum w:abstractNumId="11" w15:restartNumberingAfterBreak="0">
     <w:nsid w:val="0CDE4389"/>
     <w:multiLevelType w:val="hybridMultilevel"/>
     <w:tmpl w:val="201C2FDA"/>
@@ -3528,7 +2843,7 @@
       </w:rPr>
     </w:lvl>
   </w:abstractNum>
-  <w:abstractNum w:abstractNumId="12">
+  <w:abstractNum w:abstractNumId="12" w15:restartNumberingAfterBreak="0">
     <w:nsid w:val="1ADB0196"/>
     <w:multiLevelType w:val="hybridMultilevel"/>
     <w:tmpl w:val="2FB0CF34"/>
@@ -3614,7 +2929,7 @@
       </w:pPr>
     </w:lvl>
   </w:abstractNum>
-  <w:abstractNum w:abstractNumId="13">
+  <w:abstractNum w:abstractNumId="13" w15:restartNumberingAfterBreak="0">
     <w:nsid w:val="1BE72F32"/>
     <w:multiLevelType w:val="multilevel"/>
     <w:tmpl w:val="52923D58"/>
@@ -3754,7 +3069,7 @@
       </w:rPr>
     </w:lvl>
   </w:abstractNum>
-  <w:abstractNum w:abstractNumId="14">
+  <w:abstractNum w:abstractNumId="14" w15:restartNumberingAfterBreak="0">
     <w:nsid w:val="26D60740"/>
     <w:multiLevelType w:val="hybridMultilevel"/>
     <w:tmpl w:val="C652CABE"/>
@@ -3867,7 +3182,7 @@
       </w:rPr>
     </w:lvl>
   </w:abstractNum>
-  <w:abstractNum w:abstractNumId="15">
+  <w:abstractNum w:abstractNumId="15" w15:restartNumberingAfterBreak="0">
     <w:nsid w:val="2C0901BA"/>
     <w:multiLevelType w:val="hybridMultilevel"/>
     <w:tmpl w:val="D468557E"/>
@@ -3980,7 +3295,7 @@
       </w:rPr>
     </w:lvl>
   </w:abstractNum>
-  <w:abstractNum w:abstractNumId="16">
+  <w:abstractNum w:abstractNumId="16" w15:restartNumberingAfterBreak="0">
     <w:nsid w:val="30206E31"/>
     <w:multiLevelType w:val="multilevel"/>
     <w:tmpl w:val="2BACF158"/>
@@ -4102,7 +3417,7 @@
       </w:rPr>
     </w:lvl>
   </w:abstractNum>
-  <w:abstractNum w:abstractNumId="17">
+  <w:abstractNum w:abstractNumId="17" w15:restartNumberingAfterBreak="0">
     <w:nsid w:val="327D12DB"/>
     <w:multiLevelType w:val="multilevel"/>
     <w:tmpl w:val="62C0EA0E"/>
@@ -4242,7 +3557,7 @@
       </w:rPr>
     </w:lvl>
   </w:abstractNum>
-  <w:abstractNum w:abstractNumId="18">
+  <w:abstractNum w:abstractNumId="18" w15:restartNumberingAfterBreak="0">
     <w:nsid w:val="34294988"/>
     <w:multiLevelType w:val="hybridMultilevel"/>
     <w:tmpl w:val="113816B8"/>
@@ -4355,7 +3670,7 @@
       </w:rPr>
     </w:lvl>
   </w:abstractNum>
-  <w:abstractNum w:abstractNumId="19">
+  <w:abstractNum w:abstractNumId="19" w15:restartNumberingAfterBreak="0">
     <w:nsid w:val="404A10A6"/>
     <w:multiLevelType w:val="multilevel"/>
     <w:tmpl w:val="C80E4FE6"/>
@@ -4495,7 +3810,7 @@
       </w:rPr>
     </w:lvl>
   </w:abstractNum>
-  <w:abstractNum w:abstractNumId="20">
+  <w:abstractNum w:abstractNumId="20" w15:restartNumberingAfterBreak="0">
     <w:nsid w:val="41DE2AFA"/>
     <w:multiLevelType w:val="hybridMultilevel"/>
     <w:tmpl w:val="D1F650C2"/>
@@ -4581,7 +3896,7 @@
       </w:pPr>
     </w:lvl>
   </w:abstractNum>
-  <w:abstractNum w:abstractNumId="21">
+  <w:abstractNum w:abstractNumId="21" w15:restartNumberingAfterBreak="0">
     <w:nsid w:val="43734235"/>
     <w:multiLevelType w:val="hybridMultilevel"/>
     <w:tmpl w:val="66F08CDA"/>
@@ -4694,7 +4009,7 @@
       </w:rPr>
     </w:lvl>
   </w:abstractNum>
-  <w:abstractNum w:abstractNumId="22">
+  <w:abstractNum w:abstractNumId="22" w15:restartNumberingAfterBreak="0">
     <w:nsid w:val="4F8A1E4B"/>
     <w:multiLevelType w:val="hybridMultilevel"/>
     <w:tmpl w:val="E6C2495C"/>
@@ -4807,7 +4122,7 @@
       </w:rPr>
     </w:lvl>
   </w:abstractNum>
-  <w:abstractNum w:abstractNumId="23">
+  <w:abstractNum w:abstractNumId="23" w15:restartNumberingAfterBreak="0">
     <w:nsid w:val="52111396"/>
     <w:multiLevelType w:val="hybridMultilevel"/>
     <w:tmpl w:val="0DF82F4E"/>
@@ -4893,7 +4208,7 @@
       </w:pPr>
     </w:lvl>
   </w:abstractNum>
-  <w:abstractNum w:abstractNumId="24">
+  <w:abstractNum w:abstractNumId="24" w15:restartNumberingAfterBreak="0">
     <w:nsid w:val="5413348E"/>
     <w:multiLevelType w:val="hybridMultilevel"/>
     <w:tmpl w:val="F12CBCD4"/>
@@ -5006,7 +4321,7 @@
       </w:rPr>
     </w:lvl>
   </w:abstractNum>
-  <w:abstractNum w:abstractNumId="25">
+  <w:abstractNum w:abstractNumId="25" w15:restartNumberingAfterBreak="0">
     <w:nsid w:val="5583375B"/>
     <w:multiLevelType w:val="multilevel"/>
     <w:tmpl w:val="B34639A6"/>
@@ -5146,7 +4461,7 @@
       </w:rPr>
     </w:lvl>
   </w:abstractNum>
-  <w:abstractNum w:abstractNumId="26">
+  <w:abstractNum w:abstractNumId="26" w15:restartNumberingAfterBreak="0">
     <w:nsid w:val="57E53678"/>
     <w:multiLevelType w:val="multilevel"/>
     <w:tmpl w:val="D45C5DE2"/>
@@ -5286,7 +4601,7 @@
       </w:rPr>
     </w:lvl>
   </w:abstractNum>
-  <w:abstractNum w:abstractNumId="27">
+  <w:abstractNum w:abstractNumId="27" w15:restartNumberingAfterBreak="0">
     <w:nsid w:val="57F05DB8"/>
     <w:multiLevelType w:val="multilevel"/>
     <w:tmpl w:val="9A5C45F4"/>
@@ -5426,7 +4741,7 @@
       </w:rPr>
     </w:lvl>
   </w:abstractNum>
-  <w:abstractNum w:abstractNumId="28">
+  <w:abstractNum w:abstractNumId="28" w15:restartNumberingAfterBreak="0">
     <w:nsid w:val="5A7165CF"/>
     <w:multiLevelType w:val="multilevel"/>
     <w:tmpl w:val="4C584190"/>
@@ -5566,7 +4881,7 @@
       </w:rPr>
     </w:lvl>
   </w:abstractNum>
-  <w:abstractNum w:abstractNumId="29">
+  <w:abstractNum w:abstractNumId="29" w15:restartNumberingAfterBreak="0">
     <w:nsid w:val="5A8E3E3C"/>
     <w:multiLevelType w:val="multilevel"/>
     <w:tmpl w:val="8A2673CC"/>
@@ -5706,7 +5021,7 @@
       </w:rPr>
     </w:lvl>
   </w:abstractNum>
-  <w:abstractNum w:abstractNumId="30">
+  <w:abstractNum w:abstractNumId="30" w15:restartNumberingAfterBreak="0">
     <w:nsid w:val="5F40761B"/>
     <w:multiLevelType w:val="multilevel"/>
     <w:tmpl w:val="EB18B6D2"/>
@@ -5846,7 +5161,7 @@
       </w:rPr>
     </w:lvl>
   </w:abstractNum>
-  <w:abstractNum w:abstractNumId="31">
+  <w:abstractNum w:abstractNumId="31" w15:restartNumberingAfterBreak="0">
     <w:nsid w:val="60654AB8"/>
     <w:multiLevelType w:val="multilevel"/>
     <w:tmpl w:val="3E86F30E"/>
@@ -5989,7 +5304,7 @@
       </w:rPr>
     </w:lvl>
   </w:abstractNum>
-  <w:abstractNum w:abstractNumId="32">
+  <w:abstractNum w:abstractNumId="32" w15:restartNumberingAfterBreak="0">
     <w:nsid w:val="677415D7"/>
     <w:multiLevelType w:val="hybridMultilevel"/>
     <w:tmpl w:val="2A8EFA7A"/>
@@ -6102,7 +5417,7 @@
       </w:rPr>
     </w:lvl>
   </w:abstractNum>
-  <w:abstractNum w:abstractNumId="33">
+  <w:abstractNum w:abstractNumId="33" w15:restartNumberingAfterBreak="0">
     <w:nsid w:val="6A312D13"/>
     <w:multiLevelType w:val="multilevel"/>
     <w:tmpl w:val="66204930"/>
@@ -6242,7 +5557,7 @@
       </w:rPr>
     </w:lvl>
   </w:abstractNum>
-  <w:abstractNum w:abstractNumId="34">
+  <w:abstractNum w:abstractNumId="34" w15:restartNumberingAfterBreak="0">
     <w:nsid w:val="793363AE"/>
     <w:multiLevelType w:val="multilevel"/>
     <w:tmpl w:val="BC3E1CFC"/>
@@ -6382,7 +5697,7 @@
       </w:rPr>
     </w:lvl>
   </w:abstractNum>
-  <w:abstractNum w:abstractNumId="35">
+  <w:abstractNum w:abstractNumId="35" w15:restartNumberingAfterBreak="0">
     <w:nsid w:val="7A0A15B3"/>
     <w:multiLevelType w:val="hybridMultilevel"/>
     <w:tmpl w:val="3C04F11C"/>
@@ -6495,7 +5810,7 @@
       </w:rPr>
     </w:lvl>
   </w:abstractNum>
-  <w:abstractNum w:abstractNumId="36">
+  <w:abstractNum w:abstractNumId="36" w15:restartNumberingAfterBreak="0">
     <w:nsid w:val="7A184E27"/>
     <w:multiLevelType w:val="hybridMultilevel"/>
     <w:tmpl w:val="CF62692A"/>
@@ -6608,7 +5923,7 @@
       </w:rPr>
     </w:lvl>
   </w:abstractNum>
-  <w:abstractNum w:abstractNumId="37">
+  <w:abstractNum w:abstractNumId="37" w15:restartNumberingAfterBreak="0">
     <w:nsid w:val="7FA247E3"/>
     <w:multiLevelType w:val="hybridMultilevel"/>
     <w:tmpl w:val="26060C5A"/>
@@ -6839,7 +6154,7 @@
 </file>
 
 <file path=word/styles.xml><?xml version="1.0" encoding="utf-8"?>
-<w:styles xmlns:mc="http://schemas.openxmlformats.org/markup-compatibility/2006" xmlns:r="http://schemas.openxmlformats.org/officeDocument/2006/relationships" xmlns:w="http://schemas.openxmlformats.org/wordprocessingml/2006/main" xmlns:w14="http://schemas.microsoft.com/office/word/2010/wordml" mc:Ignorable="w14">
+<w:styles xmlns:mc="http://schemas.openxmlformats.org/markup-compatibility/2006" xmlns:r="http://schemas.openxmlformats.org/officeDocument/2006/relationships" xmlns:w="http://schemas.openxmlformats.org/wordprocessingml/2006/main" xmlns:w14="http://schemas.microsoft.com/office/word/2010/wordml" xmlns:w15="http://schemas.microsoft.com/office/word/2012/wordml" mc:Ignorable="w14 w15">
   <w:docDefaults>
     <w:rPrDefault>
       <w:rPr>
@@ -6849,7 +6164,7 @@
     </w:rPrDefault>
     <w:pPrDefault/>
   </w:docDefaults>
-  <w:latentStyles w:defLockedState="0" w:defUIPriority="0" w:defSemiHidden="0" w:defUnhideWhenUsed="0" w:defQFormat="0" w:count="267">
+  <w:latentStyles w:defLockedState="0" w:defUIPriority="0" w:defSemiHidden="0" w:defUnhideWhenUsed="0" w:defQFormat="0" w:count="371">
     <w:lsdException w:name="heading 1" w:qFormat="1"/>
     <w:lsdException w:name="heading 2" w:qFormat="1"/>
     <w:lsdException w:name="heading 3" w:qFormat="1"/>
@@ -6859,14 +6174,141 @@
     <w:lsdException w:name="heading 7" w:semiHidden="1" w:unhideWhenUsed="1" w:qFormat="1"/>
     <w:lsdException w:name="heading 8" w:semiHidden="1" w:unhideWhenUsed="1" w:qFormat="1"/>
     <w:lsdException w:name="heading 9" w:semiHidden="1" w:unhideWhenUsed="1" w:qFormat="1"/>
-    <w:lsdException w:name="toc 1" w:uiPriority="39"/>
-    <w:lsdException w:name="toc 2" w:uiPriority="39"/>
-    <w:lsdException w:name="toc 3" w:uiPriority="39"/>
-    <w:lsdException w:name="header" w:uiPriority="99"/>
-    <w:lsdException w:name="footer" w:uiPriority="99"/>
+    <w:lsdException w:name="index 1" w:semiHidden="1" w:unhideWhenUsed="1"/>
+    <w:lsdException w:name="index 2" w:semiHidden="1" w:unhideWhenUsed="1"/>
+    <w:lsdException w:name="index 3" w:semiHidden="1" w:unhideWhenUsed="1"/>
+    <w:lsdException w:name="index 4" w:semiHidden="1" w:unhideWhenUsed="1"/>
+    <w:lsdException w:name="index 5" w:semiHidden="1" w:unhideWhenUsed="1"/>
+    <w:lsdException w:name="index 6" w:semiHidden="1" w:unhideWhenUsed="1"/>
+    <w:lsdException w:name="index 7" w:semiHidden="1" w:unhideWhenUsed="1"/>
+    <w:lsdException w:name="index 8" w:semiHidden="1" w:unhideWhenUsed="1"/>
+    <w:lsdException w:name="index 9" w:semiHidden="1" w:unhideWhenUsed="1"/>
+    <w:lsdException w:name="toc 1" w:semiHidden="1" w:uiPriority="39" w:unhideWhenUsed="1"/>
+    <w:lsdException w:name="toc 2" w:semiHidden="1" w:uiPriority="39" w:unhideWhenUsed="1"/>
+    <w:lsdException w:name="toc 3" w:semiHidden="1" w:uiPriority="39" w:unhideWhenUsed="1"/>
+    <w:lsdException w:name="toc 4" w:semiHidden="1" w:unhideWhenUsed="1"/>
+    <w:lsdException w:name="toc 5" w:semiHidden="1" w:unhideWhenUsed="1"/>
+    <w:lsdException w:name="toc 6" w:semiHidden="1" w:unhideWhenUsed="1"/>
+    <w:lsdException w:name="toc 7" w:semiHidden="1" w:unhideWhenUsed="1"/>
+    <w:lsdException w:name="toc 8" w:semiHidden="1" w:unhideWhenUsed="1"/>
+    <w:lsdException w:name="toc 9" w:semiHidden="1" w:unhideWhenUsed="1"/>
+    <w:lsdException w:name="Normal Indent" w:semiHidden="1" w:unhideWhenUsed="1"/>
+    <w:lsdException w:name="footnote text" w:semiHidden="1" w:unhideWhenUsed="1"/>
+    <w:lsdException w:name="annotation text" w:semiHidden="1" w:unhideWhenUsed="1"/>
+    <w:lsdException w:name="header" w:semiHidden="1" w:uiPriority="99" w:unhideWhenUsed="1"/>
+    <w:lsdException w:name="footer" w:semiHidden="1" w:uiPriority="99" w:unhideWhenUsed="1"/>
+    <w:lsdException w:name="index heading" w:semiHidden="1" w:unhideWhenUsed="1"/>
     <w:lsdException w:name="caption" w:semiHidden="1" w:unhideWhenUsed="1" w:qFormat="1"/>
-    <w:lsdException w:name="Body Text" w:qFormat="1"/>
-    <w:lsdException w:name="HTML Preformatted" w:uiPriority="99"/>
+    <w:lsdException w:name="table of figures" w:semiHidden="1" w:unhideWhenUsed="1"/>
+    <w:lsdException w:name="envelope address" w:semiHidden="1" w:unhideWhenUsed="1"/>
+    <w:lsdException w:name="envelope return" w:semiHidden="1" w:unhideWhenUsed="1"/>
+    <w:lsdException w:name="footnote reference" w:semiHidden="1" w:unhideWhenUsed="1"/>
+    <w:lsdException w:name="annotation reference" w:semiHidden="1" w:unhideWhenUsed="1"/>
+    <w:lsdException w:name="line number" w:semiHidden="1" w:unhideWhenUsed="1"/>
+    <w:lsdException w:name="page number" w:semiHidden="1" w:unhideWhenUsed="1"/>
+    <w:lsdException w:name="endnote reference" w:semiHidden="1" w:unhideWhenUsed="1"/>
+    <w:lsdException w:name="endnote text" w:semiHidden="1" w:unhideWhenUsed="1"/>
+    <w:lsdException w:name="table of authorities" w:semiHidden="1" w:unhideWhenUsed="1"/>
+    <w:lsdException w:name="macro" w:semiHidden="1" w:unhideWhenUsed="1"/>
+    <w:lsdException w:name="toa heading" w:semiHidden="1" w:unhideWhenUsed="1"/>
+    <w:lsdException w:name="List" w:semiHidden="1" w:unhideWhenUsed="1"/>
+    <w:lsdException w:name="List Bullet" w:semiHidden="1" w:unhideWhenUsed="1"/>
+    <w:lsdException w:name="List 2" w:semiHidden="1" w:unhideWhenUsed="1"/>
+    <w:lsdException w:name="List 3" w:semiHidden="1" w:unhideWhenUsed="1"/>
+    <w:lsdException w:name="List Bullet 2" w:semiHidden="1" w:unhideWhenUsed="1"/>
+    <w:lsdException w:name="List Bullet 3" w:semiHidden="1" w:unhideWhenUsed="1"/>
+    <w:lsdException w:name="List Bullet 4" w:semiHidden="1" w:unhideWhenUsed="1"/>
+    <w:lsdException w:name="List Bullet 5" w:semiHidden="1" w:unhideWhenUsed="1"/>
+    <w:lsdException w:name="List Number 2" w:semiHidden="1" w:unhideWhenUsed="1"/>
+    <w:lsdException w:name="List Number 3" w:semiHidden="1" w:unhideWhenUsed="1"/>
+    <w:lsdException w:name="List Number 4" w:semiHidden="1" w:unhideWhenUsed="1"/>
+    <w:lsdException w:name="List Number 5" w:semiHidden="1" w:unhideWhenUsed="1"/>
+    <w:lsdException w:name="Closing" w:semiHidden="1" w:unhideWhenUsed="1"/>
+    <w:lsdException w:name="Signature" w:semiHidden="1" w:unhideWhenUsed="1"/>
+    <w:lsdException w:name="Default Paragraph Font" w:semiHidden="1" w:unhideWhenUsed="1"/>
+    <w:lsdException w:name="Body Text" w:semiHidden="1" w:unhideWhenUsed="1" w:qFormat="1"/>
+    <w:lsdException w:name="Body Text Indent" w:semiHidden="1" w:unhideWhenUsed="1"/>
+    <w:lsdException w:name="List Continue" w:semiHidden="1" w:unhideWhenUsed="1"/>
+    <w:lsdException w:name="List Continue 2" w:semiHidden="1" w:unhideWhenUsed="1"/>
+    <w:lsdException w:name="List Continue 3" w:semiHidden="1" w:unhideWhenUsed="1"/>
+    <w:lsdException w:name="List Continue 4" w:semiHidden="1" w:unhideWhenUsed="1"/>
+    <w:lsdException w:name="List Continue 5" w:semiHidden="1" w:unhideWhenUsed="1"/>
+    <w:lsdException w:name="Message Header" w:semiHidden="1" w:unhideWhenUsed="1"/>
+    <w:lsdException w:name="Body Text First Indent 2" w:semiHidden="1" w:unhideWhenUsed="1"/>
+    <w:lsdException w:name="Note Heading" w:semiHidden="1" w:unhideWhenUsed="1"/>
+    <w:lsdException w:name="Body Text 2" w:semiHidden="1" w:unhideWhenUsed="1"/>
+    <w:lsdException w:name="Body Text 3" w:semiHidden="1" w:unhideWhenUsed="1"/>
+    <w:lsdException w:name="Body Text Indent 2" w:semiHidden="1" w:unhideWhenUsed="1"/>
+    <w:lsdException w:name="Body Text Indent 3" w:semiHidden="1" w:unhideWhenUsed="1"/>
+    <w:lsdException w:name="Block Text" w:semiHidden="1" w:unhideWhenUsed="1"/>
+    <w:lsdException w:name="Hyperlink" w:semiHidden="1" w:unhideWhenUsed="1"/>
+    <w:lsdException w:name="FollowedHyperlink" w:semiHidden="1" w:unhideWhenUsed="1"/>
+    <w:lsdException w:name="Document Map" w:semiHidden="1" w:unhideWhenUsed="1"/>
+    <w:lsdException w:name="Plain Text" w:semiHidden="1" w:unhideWhenUsed="1"/>
+    <w:lsdException w:name="E-mail Signature" w:semiHidden="1" w:unhideWhenUsed="1"/>
+    <w:lsdException w:name="HTML Top of Form" w:semiHidden="1" w:unhideWhenUsed="1"/>
+    <w:lsdException w:name="HTML Bottom of Form" w:semiHidden="1" w:unhideWhenUsed="1"/>
+    <w:lsdException w:name="Normal (Web)" w:semiHidden="1" w:unhideWhenUsed="1"/>
+    <w:lsdException w:name="HTML Acronym" w:semiHidden="1" w:unhideWhenUsed="1"/>
+    <w:lsdException w:name="HTML Address" w:semiHidden="1" w:unhideWhenUsed="1"/>
+    <w:lsdException w:name="HTML Cite" w:semiHidden="1" w:unhideWhenUsed="1"/>
+    <w:lsdException w:name="HTML Code" w:semiHidden="1" w:unhideWhenUsed="1"/>
+    <w:lsdException w:name="HTML Definition" w:semiHidden="1" w:unhideWhenUsed="1"/>
+    <w:lsdException w:name="HTML Keyboard" w:semiHidden="1" w:unhideWhenUsed="1"/>
+    <w:lsdException w:name="HTML Preformatted" w:semiHidden="1" w:uiPriority="99" w:unhideWhenUsed="1"/>
+    <w:lsdException w:name="HTML Sample" w:semiHidden="1" w:unhideWhenUsed="1"/>
+    <w:lsdException w:name="HTML Typewriter" w:semiHidden="1" w:unhideWhenUsed="1"/>
+    <w:lsdException w:name="HTML Variable" w:semiHidden="1" w:unhideWhenUsed="1"/>
+    <w:lsdException w:name="Normal Table" w:semiHidden="1" w:unhideWhenUsed="1"/>
+    <w:lsdException w:name="annotation subject" w:semiHidden="1" w:unhideWhenUsed="1"/>
+    <w:lsdException w:name="No List" w:semiHidden="1" w:unhideWhenUsed="1"/>
+    <w:lsdException w:name="Outline List 1" w:semiHidden="1" w:unhideWhenUsed="1"/>
+    <w:lsdException w:name="Outline List 2" w:semiHidden="1" w:unhideWhenUsed="1"/>
+    <w:lsdException w:name="Outline List 3" w:semiHidden="1" w:unhideWhenUsed="1"/>
+    <w:lsdException w:name="Table Simple 1" w:semiHidden="1" w:unhideWhenUsed="1"/>
+    <w:lsdException w:name="Table Simple 2" w:semiHidden="1" w:unhideWhenUsed="1"/>
+    <w:lsdException w:name="Table Simple 3" w:semiHidden="1" w:unhideWhenUsed="1"/>
+    <w:lsdException w:name="Table Classic 1" w:semiHidden="1" w:unhideWhenUsed="1"/>
+    <w:lsdException w:name="Table Classic 2" w:semiHidden="1" w:unhideWhenUsed="1"/>
+    <w:lsdException w:name="Table Classic 3" w:semiHidden="1" w:unhideWhenUsed="1"/>
+    <w:lsdException w:name="Table Classic 4" w:semiHidden="1" w:unhideWhenUsed="1"/>
+    <w:lsdException w:name="Table Colorful 1" w:semiHidden="1" w:unhideWhenUsed="1"/>
+    <w:lsdException w:name="Table Colorful 2" w:semiHidden="1" w:unhideWhenUsed="1"/>
+    <w:lsdException w:name="Table Colorful 3" w:semiHidden="1" w:unhideWhenUsed="1"/>
+    <w:lsdException w:name="Table Columns 1" w:semiHidden="1" w:unhideWhenUsed="1"/>
+    <w:lsdException w:name="Table Columns 2" w:semiHidden="1" w:unhideWhenUsed="1"/>
+    <w:lsdException w:name="Table Columns 3" w:semiHidden="1" w:unhideWhenUsed="1"/>
+    <w:lsdException w:name="Table Columns 4" w:semiHidden="1" w:unhideWhenUsed="1"/>
+    <w:lsdException w:name="Table Columns 5" w:semiHidden="1" w:unhideWhenUsed="1"/>
+    <w:lsdException w:name="Table Grid 1" w:semiHidden="1" w:unhideWhenUsed="1"/>
+    <w:lsdException w:name="Table Grid 2" w:semiHidden="1" w:unhideWhenUsed="1"/>
+    <w:lsdException w:name="Table Grid 3" w:semiHidden="1" w:unhideWhenUsed="1"/>
+    <w:lsdException w:name="Table Grid 4" w:semiHidden="1" w:unhideWhenUsed="1"/>
+    <w:lsdException w:name="Table Grid 5" w:semiHidden="1" w:unhideWhenUsed="1"/>
+    <w:lsdException w:name="Table Grid 6" w:semiHidden="1" w:unhideWhenUsed="1"/>
+    <w:lsdException w:name="Table Grid 7" w:semiHidden="1" w:unhideWhenUsed="1"/>
+    <w:lsdException w:name="Table Grid 8" w:semiHidden="1" w:unhideWhenUsed="1"/>
+    <w:lsdException w:name="Table List 1" w:semiHidden="1" w:unhideWhenUsed="1"/>
+    <w:lsdException w:name="Table List 2" w:semiHidden="1" w:unhideWhenUsed="1"/>
+    <w:lsdException w:name="Table List 3" w:semiHidden="1" w:unhideWhenUsed="1"/>
+    <w:lsdException w:name="Table List 4" w:semiHidden="1" w:unhideWhenUsed="1"/>
+    <w:lsdException w:name="Table List 5" w:semiHidden="1" w:unhideWhenUsed="1"/>
+    <w:lsdException w:name="Table List 6" w:semiHidden="1" w:unhideWhenUsed="1"/>
+    <w:lsdException w:name="Table List 7" w:semiHidden="1" w:unhideWhenUsed="1"/>
+    <w:lsdException w:name="Table List 8" w:semiHidden="1" w:unhideWhenUsed="1"/>
+    <w:lsdException w:name="Table 3D effects 1" w:semiHidden="1" w:unhideWhenUsed="1"/>
+    <w:lsdException w:name="Table 3D effects 2" w:semiHidden="1" w:unhideWhenUsed="1"/>
+    <w:lsdException w:name="Table 3D effects 3" w:semiHidden="1" w:unhideWhenUsed="1"/>
+    <w:lsdException w:name="Table Contemporary" w:semiHidden="1" w:unhideWhenUsed="1"/>
+    <w:lsdException w:name="Table Elegant" w:semiHidden="1" w:unhideWhenUsed="1"/>
+    <w:lsdException w:name="Table Professional" w:semiHidden="1" w:unhideWhenUsed="1"/>
+    <w:lsdException w:name="Table Subtle 1" w:semiHidden="1" w:unhideWhenUsed="1"/>
+    <w:lsdException w:name="Table Subtle 2" w:semiHidden="1" w:unhideWhenUsed="1"/>
+    <w:lsdException w:name="Table Web 1" w:semiHidden="1" w:unhideWhenUsed="1"/>
+    <w:lsdException w:name="Table Web 2" w:semiHidden="1" w:unhideWhenUsed="1"/>
+    <w:lsdException w:name="Table Web 3" w:semiHidden="1" w:unhideWhenUsed="1"/>
+    <w:lsdException w:name="Balloon Text" w:semiHidden="1" w:unhideWhenUsed="1"/>
+    <w:lsdException w:name="Table Theme" w:semiHidden="1" w:unhideWhenUsed="1"/>
     <w:lsdException w:name="Placeholder Text" w:semiHidden="1" w:uiPriority="99"/>
     <w:lsdException w:name="No Spacing" w:uiPriority="1"/>
     <w:lsdException w:name="Light Shading" w:uiPriority="60"/>
@@ -6978,6 +6420,110 @@
     <w:lsdException w:name="Book Title" w:uiPriority="33"/>
     <w:lsdException w:name="Bibliography" w:semiHidden="1" w:uiPriority="37" w:unhideWhenUsed="1"/>
     <w:lsdException w:name="TOC Heading" w:semiHidden="1" w:uiPriority="39" w:unhideWhenUsed="1" w:qFormat="1"/>
+    <w:lsdException w:name="Plain Table 1" w:uiPriority="41"/>
+    <w:lsdException w:name="Plain Table 2" w:uiPriority="42"/>
+    <w:lsdException w:name="Plain Table 3" w:uiPriority="43"/>
+    <w:lsdException w:name="Plain Table 4" w:uiPriority="44"/>
+    <w:lsdException w:name="Plain Table 5" w:uiPriority="45"/>
+    <w:lsdException w:name="Grid Table Light" w:uiPriority="40"/>
+    <w:lsdException w:name="Grid Table 1 Light" w:uiPriority="46"/>
+    <w:lsdException w:name="Grid Table 2" w:uiPriority="47"/>
+    <w:lsdException w:name="Grid Table 3" w:uiPriority="48"/>
+    <w:lsdException w:name="Grid Table 4" w:uiPriority="49"/>
+    <w:lsdException w:name="Grid Table 5 Dark" w:uiPriority="50"/>
+    <w:lsdException w:name="Grid Table 6 Colorful" w:uiPriority="51"/>
+    <w:lsdException w:name="Grid Table 7 Colorful" w:uiPriority="52"/>
+    <w:lsdException w:name="Grid Table 1 Light Accent 1" w:uiPriority="46"/>
+    <w:lsdException w:name="Grid Table 2 Accent 1" w:uiPriority="47"/>
+    <w:lsdException w:name="Grid Table 3 Accent 1" w:uiPriority="48"/>
+    <w:lsdException w:name="Grid Table 4 Accent 1" w:uiPriority="49"/>
+    <w:lsdException w:name="Grid Table 5 Dark Accent 1" w:uiPriority="50"/>
+    <w:lsdException w:name="Grid Table 6 Colorful Accent 1" w:uiPriority="51"/>
+    <w:lsdException w:name="Grid Table 7 Colorful Accent 1" w:uiPriority="52"/>
+    <w:lsdException w:name="Grid Table 1 Light Accent 2" w:uiPriority="46"/>
+    <w:lsdException w:name="Grid Table 2 Accent 2" w:uiPriority="47"/>
+    <w:lsdException w:name="Grid Table 3 Accent 2" w:uiPriority="48"/>
+    <w:lsdException w:name="Grid Table 4 Accent 2" w:uiPriority="49"/>
+    <w:lsdException w:name="Grid Table 5 Dark Accent 2" w:uiPriority="50"/>
+    <w:lsdException w:name="Grid Table 6 Colorful Accent 2" w:uiPriority="51"/>
+    <w:lsdException w:name="Grid Table 7 Colorful Accent 2" w:uiPriority="52"/>
+    <w:lsdException w:name="Grid Table 1 Light Accent 3" w:uiPriority="46"/>
+    <w:lsdException w:name="Grid Table 2 Accent 3" w:uiPriority="47"/>
+    <w:lsdException w:name="Grid Table 3 Accent 3" w:uiPriority="48"/>
+    <w:lsdException w:name="Grid Table 4 Accent 3" w:uiPriority="49"/>
+    <w:lsdException w:name="Grid Table 5 Dark Accent 3" w:uiPriority="50"/>
+    <w:lsdException w:name="Grid Table 6 Colorful Accent 3" w:uiPriority="51"/>
+    <w:lsdException w:name="Grid Table 7 Colorful Accent 3" w:uiPriority="52"/>
+    <w:lsdException w:name="Grid Table 1 Light Accent 4" w:uiPriority="46"/>
+    <w:lsdException w:name="Grid Table 2 Accent 4" w:uiPriority="47"/>
+    <w:lsdException w:name="Grid Table 3 Accent 4" w:uiPriority="48"/>
+    <w:lsdException w:name="Grid Table 4 Accent 4" w:uiPriority="49"/>
+    <w:lsdException w:name="Grid Table 5 Dark Accent 4" w:uiPriority="50"/>
+    <w:lsdException w:name="Grid Table 6 Colorful Accent 4" w:uiPriority="51"/>
+    <w:lsdException w:name="Grid Table 7 Colorful Accent 4" w:uiPriority="52"/>
+    <w:lsdException w:name="Grid Table 1 Light Accent 5" w:uiPriority="46"/>
+    <w:lsdException w:name="Grid Table 2 Accent 5" w:uiPriority="47"/>
+    <w:lsdException w:name="Grid Table 3 Accent 5" w:uiPriority="48"/>
+    <w:lsdException w:name="Grid Table 4 Accent 5" w:uiPriority="49"/>
+    <w:lsdException w:name="Grid Table 5 Dark Accent 5" w:uiPriority="50"/>
+    <w:lsdException w:name="Grid Table 6 Colorful Accent 5" w:uiPriority="51"/>
+    <w:lsdException w:name="Grid Table 7 Colorful Accent 5" w:uiPriority="52"/>
+    <w:lsdException w:name="Grid Table 1 Light Accent 6" w:uiPriority="46"/>
+    <w:lsdException w:name="Grid Table 2 Accent 6" w:uiPriority="47"/>
+    <w:lsdException w:name="Grid Table 3 Accent 6" w:uiPriority="48"/>
+    <w:lsdException w:name="Grid Table 4 Accent 6" w:uiPriority="49"/>
+    <w:lsdException w:name="Grid Table 5 Dark Accent 6" w:uiPriority="50"/>
+    <w:lsdException w:name="Grid Table 6 Colorful Accent 6" w:uiPriority="51"/>
+    <w:lsdException w:name="Grid Table 7 Colorful Accent 6" w:uiPriority="52"/>
+    <w:lsdException w:name="List Table 1 Light" w:uiPriority="46"/>
+    <w:lsdException w:name="List Table 2" w:uiPriority="47"/>
+    <w:lsdException w:name="List Table 3" w:uiPriority="48"/>
+    <w:lsdException w:name="List Table 4" w:uiPriority="49"/>
+    <w:lsdException w:name="List Table 5 Dark" w:uiPriority="50"/>
+    <w:lsdException w:name="List Table 6 Colorful" w:uiPriority="51"/>
+    <w:lsdException w:name="List Table 7 Colorful" w:uiPriority="52"/>
+    <w:lsdException w:name="List Table 1 Light Accent 1" w:uiPriority="46"/>
+    <w:lsdException w:name="List Table 2 Accent 1" w:uiPriority="47"/>
+    <w:lsdException w:name="List Table 3 Accent 1" w:uiPriority="48"/>
+    <w:lsdException w:name="List Table 4 Accent 1" w:uiPriority="49"/>
+    <w:lsdException w:name="List Table 5 Dark Accent 1" w:uiPriority="50"/>
+    <w:lsdException w:name="List Table 6 Colorful Accent 1" w:uiPriority="51"/>
+    <w:lsdException w:name="List Table 7 Colorful Accent 1" w:uiPriority="52"/>
+    <w:lsdException w:name="List Table 1 Light Accent 2" w:uiPriority="46"/>
+    <w:lsdException w:name="List Table 2 Accent 2" w:uiPriority="47"/>
+    <w:lsdException w:name="List Table 3 Accent 2" w:uiPriority="48"/>
+    <w:lsdException w:name="List Table 4 Accent 2" w:uiPriority="49"/>
+    <w:lsdException w:name="List Table 5 Dark Accent 2" w:uiPriority="50"/>
+    <w:lsdException w:name="List Table 6 Colorful Accent 2" w:uiPriority="51"/>
+    <w:lsdException w:name="List Table 7 Colorful Accent 2" w:uiPriority="52"/>
+    <w:lsdException w:name="List Table 1 Light Accent 3" w:uiPriority="46"/>
+    <w:lsdException w:name="List Table 2 Accent 3" w:uiPriority="47"/>
+    <w:lsdException w:name="List Table 3 Accent 3" w:uiPriority="48"/>
+    <w:lsdException w:name="List Table 4 Accent 3" w:uiPriority="49"/>
+    <w:lsdException w:name="List Table 5 Dark Accent 3" w:uiPriority="50"/>
+    <w:lsdException w:name="List Table 6 Colorful Accent 3" w:uiPriority="51"/>
+    <w:lsdException w:name="List Table 7 Colorful Accent 3" w:uiPriority="52"/>
+    <w:lsdException w:name="List Table 1 Light Accent 4" w:uiPriority="46"/>
+    <w:lsdException w:name="List Table 2 Accent 4" w:uiPriority="47"/>
+    <w:lsdException w:name="List Table 3 Accent 4" w:uiPriority="48"/>
+    <w:lsdException w:name="List Table 4 Accent 4" w:uiPriority="49"/>
+    <w:lsdException w:name="List Table 5 Dark Accent 4" w:uiPriority="50"/>
+    <w:lsdException w:name="List Table 6 Colorful Accent 4" w:uiPriority="51"/>
+    <w:lsdException w:name="List Table 7 Colorful Accent 4" w:uiPriority="52"/>
+    <w:lsdException w:name="List Table 1 Light Accent 5" w:uiPriority="46"/>
+    <w:lsdException w:name="List Table 2 Accent 5" w:uiPriority="47"/>
+    <w:lsdException w:name="List Table 3 Accent 5" w:uiPriority="48"/>
+    <w:lsdException w:name="List Table 4 Accent 5" w:uiPriority="49"/>
+    <w:lsdException w:name="List Table 5 Dark Accent 5" w:uiPriority="50"/>
+    <w:lsdException w:name="List Table 6 Colorful Accent 5" w:uiPriority="51"/>
+    <w:lsdException w:name="List Table 7 Colorful Accent 5" w:uiPriority="52"/>
+    <w:lsdException w:name="List Table 1 Light Accent 6" w:uiPriority="46"/>
+    <w:lsdException w:name="List Table 2 Accent 6" w:uiPriority="47"/>
+    <w:lsdException w:name="List Table 3 Accent 6" w:uiPriority="48"/>
+    <w:lsdException w:name="List Table 4 Accent 6" w:uiPriority="49"/>
+    <w:lsdException w:name="List Table 5 Dark Accent 6" w:uiPriority="50"/>
+    <w:lsdException w:name="List Table 6 Colorful Accent 6" w:uiPriority="51"/>
+    <w:lsdException w:name="List Table 7 Colorful Accent 6" w:uiPriority="52"/>
   </w:latentStyles>
   <w:style w:type="paragraph" w:default="1" w:styleId="Normal">
     <w:name w:val="Normal"/>
@@ -7082,6 +6628,7 @@
   <w:style w:type="character" w:default="1" w:styleId="DefaultParagraphFont">
     <w:name w:val="Default Paragraph Font"/>
     <w:uiPriority w:val="1"/>
+    <w:semiHidden/>
     <w:unhideWhenUsed/>
   </w:style>
   <w:style w:type="table" w:default="1" w:styleId="TableNormal">
@@ -7151,7 +6698,6 @@
     <w:basedOn w:val="TableNormal"/>
     <w:rsid w:val="00AE4E4A"/>
     <w:tblPr>
-      <w:tblInd w:w="0" w:type="dxa"/>
       <w:tblBorders>
         <w:top w:val="single" w:sz="4" w:space="0" w:color="auto"/>
         <w:left w:val="single" w:sz="4" w:space="0" w:color="auto"/>
@@ -7160,605 +6706,6 @@
         <w:insideH w:val="single" w:sz="4" w:space="0" w:color="auto"/>
         <w:insideV w:val="single" w:sz="4" w:space="0" w:color="auto"/>
       </w:tblBorders>
-      <w:tblCellMar>
-        <w:top w:w="0" w:type="dxa"/>
-        <w:left w:w="108" w:type="dxa"/>
-        <w:bottom w:w="0" w:type="dxa"/>
-        <w:right w:w="108" w:type="dxa"/>
-      </w:tblCellMar>
-    </w:tblPr>
-  </w:style>
-  <w:style w:type="paragraph" w:styleId="BalloonText">
-    <w:name w:val="Balloon Text"/>
-    <w:basedOn w:val="Normal"/>
-    <w:semiHidden/>
-    <w:rsid w:val="00D7652D"/>
-    <w:rPr>
-      <w:rFonts w:ascii="Tahoma" w:hAnsi="Tahoma" w:cs="Tahoma"/>
-      <w:sz w:val="16"/>
-      <w:szCs w:val="16"/>
-    </w:rPr>
-  </w:style>
-  <w:style w:type="character" w:styleId="PageNumber">
-    <w:name w:val="page number"/>
-    <w:basedOn w:val="DefaultParagraphFont"/>
-    <w:rsid w:val="0008546D"/>
-    <w:rPr>
-      <w:rFonts w:ascii="Times New Roman" w:hAnsi="Times New Roman"/>
-      <w:sz w:val="22"/>
-    </w:rPr>
-  </w:style>
-  <w:style w:type="paragraph" w:customStyle="1" w:styleId="FotKursiv">
-    <w:name w:val="FotKursiv"/>
-    <w:basedOn w:val="Footer"/>
-    <w:next w:val="Footer"/>
-    <w:rsid w:val="00C13149"/>
-    <w:rPr>
-      <w:i/>
-      <w:noProof/>
-      <w:lang w:val="en-GB"/>
-    </w:rPr>
-  </w:style>
-  <w:style w:type="paragraph" w:customStyle="1" w:styleId="DokumentRubrik">
-    <w:name w:val="DokumentRubrik"/>
-    <w:basedOn w:val="BodyText"/>
-    <w:rsid w:val="00824B5F"/>
-    <w:pPr>
-      <w:spacing w:line="620" w:lineRule="exact"/>
-    </w:pPr>
-    <w:rPr>
-      <w:sz w:val="52"/>
-    </w:rPr>
-  </w:style>
-  <w:style w:type="paragraph" w:customStyle="1" w:styleId="UnderRubrik">
-    <w:name w:val="UnderRubrik"/>
-    <w:basedOn w:val="BodyText"/>
-    <w:next w:val="DokumentRubrik"/>
-    <w:rsid w:val="00C854DE"/>
-    <w:rPr>
-      <w:i/>
-      <w:color w:val="919295"/>
-      <w:sz w:val="28"/>
-    </w:rPr>
-  </w:style>
-  <w:style w:type="paragraph" w:customStyle="1" w:styleId="FrRubrik">
-    <w:name w:val="FörRubrik"/>
-    <w:basedOn w:val="UnderRubrik"/>
-    <w:next w:val="DokumentRubrik"/>
-    <w:rsid w:val="00C854DE"/>
-    <w:pPr>
-      <w:spacing w:after="120"/>
-    </w:pPr>
-    <w:rPr>
-      <w:color w:val="auto"/>
-    </w:rPr>
-  </w:style>
-  <w:style w:type="paragraph" w:customStyle="1" w:styleId="Toc">
-    <w:name w:val="Toc"/>
-    <w:basedOn w:val="BodyText"/>
-    <w:next w:val="BodyText"/>
-    <w:rsid w:val="0012144F"/>
-    <w:rPr>
-      <w:sz w:val="36"/>
-      <w:szCs w:val="34"/>
-    </w:rPr>
-  </w:style>
-  <w:style w:type="paragraph" w:customStyle="1" w:styleId="FramsideText">
-    <w:name w:val="FramsideText"/>
-    <w:basedOn w:val="BodyText"/>
-    <w:next w:val="BodyText"/>
-    <w:rsid w:val="00AD1DB7"/>
-    <w:rPr>
-      <w:sz w:val="28"/>
-    </w:rPr>
-  </w:style>
-  <w:style w:type="paragraph" w:styleId="TOC1">
-    <w:name w:val="toc 1"/>
-    <w:basedOn w:val="Normal"/>
-    <w:next w:val="Normal"/>
-    <w:autoRedefine/>
-    <w:uiPriority w:val="39"/>
-    <w:rsid w:val="00555DEF"/>
-    <w:pPr>
-      <w:tabs>
-        <w:tab w:val="right" w:leader="underscore" w:pos="8505"/>
-      </w:tabs>
-      <w:spacing w:before="240"/>
-    </w:pPr>
-    <w:rPr>
-      <w:b/>
-    </w:rPr>
-  </w:style>
-  <w:style w:type="paragraph" w:customStyle="1" w:styleId="nRubrik1">
-    <w:name w:val="nRubrik 1"/>
-    <w:basedOn w:val="Heading1"/>
-    <w:next w:val="BodyText"/>
-    <w:rsid w:val="00F355A0"/>
-    <w:pPr>
-      <w:numPr>
-        <w:numId w:val="17"/>
-      </w:numPr>
-    </w:pPr>
-  </w:style>
-  <w:style w:type="paragraph" w:customStyle="1" w:styleId="nRubrik2">
-    <w:name w:val="nRubrik 2"/>
-    <w:basedOn w:val="Heading2"/>
-    <w:next w:val="BodyText"/>
-    <w:rsid w:val="00F355A0"/>
-    <w:pPr>
-      <w:numPr>
-        <w:numId w:val="17"/>
-      </w:numPr>
-    </w:pPr>
-  </w:style>
-  <w:style w:type="paragraph" w:styleId="TOC2">
-    <w:name w:val="toc 2"/>
-    <w:basedOn w:val="Normal"/>
-    <w:next w:val="Normal"/>
-    <w:autoRedefine/>
-    <w:uiPriority w:val="39"/>
-    <w:rsid w:val="00F355A0"/>
-    <w:pPr>
-      <w:ind w:left="240"/>
-    </w:pPr>
-  </w:style>
-  <w:style w:type="paragraph" w:styleId="ListNumber">
-    <w:name w:val="List Number"/>
-    <w:basedOn w:val="BodyText"/>
-    <w:rsid w:val="00AB7FEC"/>
-    <w:pPr>
-      <w:numPr>
-        <w:numId w:val="1"/>
-      </w:numPr>
-    </w:pPr>
-  </w:style>
-  <w:style w:type="paragraph" w:styleId="ListBullet">
-    <w:name w:val="List Bullet"/>
-    <w:basedOn w:val="BodyText"/>
-    <w:rsid w:val="00AB7FEC"/>
-    <w:pPr>
-      <w:numPr>
-        <w:numId w:val="6"/>
-      </w:numPr>
-    </w:pPr>
-  </w:style>
-  <w:style w:type="character" w:styleId="PlaceholderText">
-    <w:name w:val="Placeholder Text"/>
-    <w:basedOn w:val="DefaultParagraphFont"/>
-    <w:uiPriority w:val="99"/>
-    <w:semiHidden/>
-    <w:rsid w:val="00391F0A"/>
-    <w:rPr>
-      <w:color w:val="808080"/>
-    </w:rPr>
-  </w:style>
-  <w:style w:type="character" w:customStyle="1" w:styleId="FooterChar">
-    <w:name w:val="Footer Char"/>
-    <w:basedOn w:val="DefaultParagraphFont"/>
-    <w:link w:val="Footer"/>
-    <w:uiPriority w:val="99"/>
-    <w:rsid w:val="006522C9"/>
-    <w:rPr>
-      <w:sz w:val="16"/>
-      <w:szCs w:val="24"/>
-    </w:rPr>
-  </w:style>
-  <w:style w:type="paragraph" w:styleId="TOC3">
-    <w:name w:val="toc 3"/>
-    <w:basedOn w:val="Normal"/>
-    <w:next w:val="Normal"/>
-    <w:autoRedefine/>
-    <w:uiPriority w:val="39"/>
-    <w:rsid w:val="00555DEF"/>
-    <w:pPr>
-      <w:spacing w:after="100"/>
-      <w:ind w:left="480"/>
-    </w:pPr>
-    <w:rPr>
-      <w:i/>
-    </w:rPr>
-  </w:style>
-  <w:style w:type="paragraph" w:customStyle="1" w:styleId="Dokumentinfo">
-    <w:name w:val="Dokumentinfo"/>
-    <w:basedOn w:val="FramsideText"/>
-    <w:rsid w:val="00507C1B"/>
-    <w:pPr>
-      <w:framePr w:hSpace="142" w:wrap="around" w:vAnchor="page" w:hAnchor="page" w:x="7656" w:y="12804"/>
-      <w:pBdr>
-        <w:left w:val="single" w:sz="4" w:space="4" w:color="000000"/>
-      </w:pBdr>
-    </w:pPr>
-    <w:rPr>
-      <w:sz w:val="22"/>
-      <w:szCs w:val="22"/>
-    </w:rPr>
-  </w:style>
-  <w:style w:type="character" w:customStyle="1" w:styleId="HeaderChar">
-    <w:name w:val="Header Char"/>
-    <w:basedOn w:val="DefaultParagraphFont"/>
-    <w:link w:val="Header"/>
-    <w:uiPriority w:val="99"/>
-    <w:rsid w:val="00516906"/>
-    <w:rPr>
-      <w:noProof/>
-      <w:sz w:val="16"/>
-      <w:szCs w:val="24"/>
-    </w:rPr>
-  </w:style>
-  <w:style w:type="paragraph" w:styleId="HTMLPreformatted">
-    <w:name w:val="HTML Preformatted"/>
-    <w:basedOn w:val="Normal"/>
-    <w:link w:val="HTMLPreformattedChar"/>
-    <w:uiPriority w:val="99"/>
-    <w:unhideWhenUsed/>
-    <w:rsid w:val="00B76AA5"/>
-    <w:pPr>
-      <w:tabs>
-        <w:tab w:val="left" w:pos="916"/>
-        <w:tab w:val="left" w:pos="1832"/>
-        <w:tab w:val="left" w:pos="2748"/>
-        <w:tab w:val="left" w:pos="3664"/>
-        <w:tab w:val="left" w:pos="4580"/>
-        <w:tab w:val="left" w:pos="5496"/>
-        <w:tab w:val="left" w:pos="6412"/>
-        <w:tab w:val="left" w:pos="7328"/>
-        <w:tab w:val="left" w:pos="8244"/>
-        <w:tab w:val="left" w:pos="9160"/>
-        <w:tab w:val="left" w:pos="10076"/>
-        <w:tab w:val="left" w:pos="10992"/>
-        <w:tab w:val="left" w:pos="11908"/>
-        <w:tab w:val="left" w:pos="12824"/>
-        <w:tab w:val="left" w:pos="13740"/>
-        <w:tab w:val="left" w:pos="14656"/>
-      </w:tabs>
-    </w:pPr>
-    <w:rPr>
-      <w:rFonts w:ascii="Courier New" w:hAnsi="Courier New" w:cs="Courier New"/>
-      <w:sz w:val="20"/>
-      <w:szCs w:val="20"/>
-    </w:rPr>
-  </w:style>
-  <w:style w:type="character" w:customStyle="1" w:styleId="HTMLPreformattedChar">
-    <w:name w:val="HTML Preformatted Char"/>
-    <w:basedOn w:val="DefaultParagraphFont"/>
-    <w:link w:val="HTMLPreformatted"/>
-    <w:uiPriority w:val="99"/>
-    <w:rsid w:val="00B76AA5"/>
-    <w:rPr>
-      <w:rFonts w:ascii="Courier New" w:hAnsi="Courier New" w:cs="Courier New"/>
-    </w:rPr>
-  </w:style>
-</w:styles>
-</file>
-
-<file path=word/stylesWithEffects.xml><?xml version="1.0" encoding="utf-8"?>
-<w:styles xmlns:wpc="http://schemas.microsoft.com/office/word/2010/wordprocessingCanvas" xmlns:mc="http://schemas.openxmlformats.org/markup-compatibility/2006" xmlns:o="urn:schemas-microsoft-com:office:office" xmlns:r="http://schemas.openxmlformats.org/officeDocument/2006/relationships" xmlns:m="http://schemas.openxmlformats.org/officeDocument/2006/math" xmlns:v="urn:schemas-microsoft-com:vml" xmlns:wp14="http://schemas.microsoft.com/office/word/2010/wordprocessingDrawing" xmlns:wp="http://schemas.openxmlformats.org/drawingml/2006/wordprocessingDrawing" xmlns:w10="urn:schemas-microsoft-com:office:word" xmlns:w="http://schemas.openxmlformats.org/wordprocessingml/2006/main" xmlns:w14="http://schemas.microsoft.com/office/word/2010/wordml" xmlns:wpg="http://schemas.microsoft.com/office/word/2010/wordprocessingGroup" xmlns:wpi="http://schemas.microsoft.com/office/word/2010/wordprocessingInk" xmlns:wne="http://schemas.microsoft.com/office/word/2006/wordml" xmlns:wps="http://schemas.microsoft.com/office/word/2010/wordprocessingShape" mc:Ignorable="w14 wp14">
-  <w:docDefaults>
-    <w:rPrDefault>
-      <w:rPr>
-        <w:rFonts w:ascii="Times New Roman" w:eastAsia="Times New Roman" w:hAnsi="Times New Roman" w:cs="Times New Roman"/>
-        <w:lang w:val="sv-SE" w:eastAsia="sv-SE" w:bidi="ar-SA"/>
-      </w:rPr>
-    </w:rPrDefault>
-    <w:pPrDefault/>
-  </w:docDefaults>
-  <w:latentStyles w:defLockedState="0" w:defUIPriority="0" w:defSemiHidden="0" w:defUnhideWhenUsed="0" w:defQFormat="0" w:count="267">
-    <w:lsdException w:name="heading 1" w:qFormat="1"/>
-    <w:lsdException w:name="heading 2" w:qFormat="1"/>
-    <w:lsdException w:name="heading 3" w:qFormat="1"/>
-    <w:lsdException w:name="heading 4" w:qFormat="1"/>
-    <w:lsdException w:name="heading 5" w:semiHidden="1" w:unhideWhenUsed="1" w:qFormat="1"/>
-    <w:lsdException w:name="heading 6" w:semiHidden="1" w:unhideWhenUsed="1" w:qFormat="1"/>
-    <w:lsdException w:name="heading 7" w:semiHidden="1" w:unhideWhenUsed="1" w:qFormat="1"/>
-    <w:lsdException w:name="heading 8" w:semiHidden="1" w:unhideWhenUsed="1" w:qFormat="1"/>
-    <w:lsdException w:name="heading 9" w:semiHidden="1" w:unhideWhenUsed="1" w:qFormat="1"/>
-    <w:lsdException w:name="toc 1" w:uiPriority="39"/>
-    <w:lsdException w:name="toc 2" w:uiPriority="39"/>
-    <w:lsdException w:name="toc 3" w:uiPriority="39"/>
-    <w:lsdException w:name="header" w:uiPriority="99"/>
-    <w:lsdException w:name="footer" w:uiPriority="99"/>
-    <w:lsdException w:name="caption" w:semiHidden="1" w:unhideWhenUsed="1" w:qFormat="1"/>
-    <w:lsdException w:name="Body Text" w:qFormat="1"/>
-    <w:lsdException w:name="HTML Preformatted" w:uiPriority="99"/>
-    <w:lsdException w:name="Placeholder Text" w:semiHidden="1" w:uiPriority="99"/>
-    <w:lsdException w:name="No Spacing" w:uiPriority="1"/>
-    <w:lsdException w:name="Light Shading" w:uiPriority="60"/>
-    <w:lsdException w:name="Light List" w:uiPriority="61"/>
-    <w:lsdException w:name="Light Grid" w:uiPriority="62"/>
-    <w:lsdException w:name="Medium Shading 1" w:uiPriority="63"/>
-    <w:lsdException w:name="Medium Shading 2" w:uiPriority="64"/>
-    <w:lsdException w:name="Medium List 1" w:uiPriority="65"/>
-    <w:lsdException w:name="Medium List 2" w:uiPriority="66"/>
-    <w:lsdException w:name="Medium Grid 1" w:uiPriority="67"/>
-    <w:lsdException w:name="Medium Grid 2" w:uiPriority="68"/>
-    <w:lsdException w:name="Medium Grid 3" w:uiPriority="69"/>
-    <w:lsdException w:name="Dark List" w:uiPriority="70"/>
-    <w:lsdException w:name="Colorful Shading" w:uiPriority="71"/>
-    <w:lsdException w:name="Colorful List" w:uiPriority="72"/>
-    <w:lsdException w:name="Colorful Grid" w:uiPriority="73"/>
-    <w:lsdException w:name="Light Shading Accent 1" w:uiPriority="60"/>
-    <w:lsdException w:name="Light List Accent 1" w:uiPriority="61"/>
-    <w:lsdException w:name="Light Grid Accent 1" w:uiPriority="62"/>
-    <w:lsdException w:name="Medium Shading 1 Accent 1" w:uiPriority="63"/>
-    <w:lsdException w:name="Medium Shading 2 Accent 1" w:uiPriority="64"/>
-    <w:lsdException w:name="Medium List 1 Accent 1" w:uiPriority="65"/>
-    <w:lsdException w:name="Revision" w:semiHidden="1" w:uiPriority="99"/>
-    <w:lsdException w:name="List Paragraph" w:uiPriority="34"/>
-    <w:lsdException w:name="Quote" w:uiPriority="29"/>
-    <w:lsdException w:name="Intense Quote" w:uiPriority="30"/>
-    <w:lsdException w:name="Medium List 2 Accent 1" w:uiPriority="66"/>
-    <w:lsdException w:name="Medium Grid 1 Accent 1" w:uiPriority="67"/>
-    <w:lsdException w:name="Medium Grid 2 Accent 1" w:uiPriority="68"/>
-    <w:lsdException w:name="Medium Grid 3 Accent 1" w:uiPriority="69"/>
-    <w:lsdException w:name="Dark List Accent 1" w:uiPriority="70"/>
-    <w:lsdException w:name="Colorful Shading Accent 1" w:uiPriority="71"/>
-    <w:lsdException w:name="Colorful List Accent 1" w:uiPriority="72"/>
-    <w:lsdException w:name="Colorful Grid Accent 1" w:uiPriority="73"/>
-    <w:lsdException w:name="Light Shading Accent 2" w:uiPriority="60"/>
-    <w:lsdException w:name="Light List Accent 2" w:uiPriority="61"/>
-    <w:lsdException w:name="Light Grid Accent 2" w:uiPriority="62"/>
-    <w:lsdException w:name="Medium Shading 1 Accent 2" w:uiPriority="63"/>
-    <w:lsdException w:name="Medium Shading 2 Accent 2" w:uiPriority="64"/>
-    <w:lsdException w:name="Medium List 1 Accent 2" w:uiPriority="65"/>
-    <w:lsdException w:name="Medium List 2 Accent 2" w:uiPriority="66"/>
-    <w:lsdException w:name="Medium Grid 1 Accent 2" w:uiPriority="67"/>
-    <w:lsdException w:name="Medium Grid 2 Accent 2" w:uiPriority="68"/>
-    <w:lsdException w:name="Medium Grid 3 Accent 2" w:uiPriority="69"/>
-    <w:lsdException w:name="Dark List Accent 2" w:uiPriority="70"/>
-    <w:lsdException w:name="Colorful Shading Accent 2" w:uiPriority="71"/>
-    <w:lsdException w:name="Colorful List Accent 2" w:uiPriority="72"/>
-    <w:lsdException w:name="Colorful Grid Accent 2" w:uiPriority="73"/>
-    <w:lsdException w:name="Light Shading Accent 3" w:uiPriority="60"/>
-    <w:lsdException w:name="Light List Accent 3" w:uiPriority="61"/>
-    <w:lsdException w:name="Light Grid Accent 3" w:uiPriority="62"/>
-    <w:lsdException w:name="Medium Shading 1 Accent 3" w:uiPriority="63"/>
-    <w:lsdException w:name="Medium Shading 2 Accent 3" w:uiPriority="64"/>
-    <w:lsdException w:name="Medium List 1 Accent 3" w:uiPriority="65"/>
-    <w:lsdException w:name="Medium List 2 Accent 3" w:uiPriority="66"/>
-    <w:lsdException w:name="Medium Grid 1 Accent 3" w:uiPriority="67"/>
-    <w:lsdException w:name="Medium Grid 2 Accent 3" w:uiPriority="68"/>
-    <w:lsdException w:name="Medium Grid 3 Accent 3" w:uiPriority="69"/>
-    <w:lsdException w:name="Dark List Accent 3" w:uiPriority="70"/>
-    <w:lsdException w:name="Colorful Shading Accent 3" w:uiPriority="71"/>
-    <w:lsdException w:name="Colorful List Accent 3" w:uiPriority="72"/>
-    <w:lsdException w:name="Colorful Grid Accent 3" w:uiPriority="73"/>
-    <w:lsdException w:name="Light Shading Accent 4" w:uiPriority="60"/>
-    <w:lsdException w:name="Light List Accent 4" w:uiPriority="61"/>
-    <w:lsdException w:name="Light Grid Accent 4" w:uiPriority="62"/>
-    <w:lsdException w:name="Medium Shading 1 Accent 4" w:uiPriority="63"/>
-    <w:lsdException w:name="Medium Shading 2 Accent 4" w:uiPriority="64"/>
-    <w:lsdException w:name="Medium List 1 Accent 4" w:uiPriority="65"/>
-    <w:lsdException w:name="Medium List 2 Accent 4" w:uiPriority="66"/>
-    <w:lsdException w:name="Medium Grid 1 Accent 4" w:uiPriority="67"/>
-    <w:lsdException w:name="Medium Grid 2 Accent 4" w:uiPriority="68"/>
-    <w:lsdException w:name="Medium Grid 3 Accent 4" w:uiPriority="69"/>
-    <w:lsdException w:name="Dark List Accent 4" w:uiPriority="70"/>
-    <w:lsdException w:name="Colorful Shading Accent 4" w:uiPriority="71"/>
-    <w:lsdException w:name="Colorful List Accent 4" w:uiPriority="72"/>
-    <w:lsdException w:name="Colorful Grid Accent 4" w:uiPriority="73"/>
-    <w:lsdException w:name="Light Shading Accent 5" w:uiPriority="60"/>
-    <w:lsdException w:name="Light List Accent 5" w:uiPriority="61"/>
-    <w:lsdException w:name="Light Grid Accent 5" w:uiPriority="62"/>
-    <w:lsdException w:name="Medium Shading 1 Accent 5" w:uiPriority="63"/>
-    <w:lsdException w:name="Medium Shading 2 Accent 5" w:uiPriority="64"/>
-    <w:lsdException w:name="Medium List 1 Accent 5" w:uiPriority="65"/>
-    <w:lsdException w:name="Medium List 2 Accent 5" w:uiPriority="66"/>
-    <w:lsdException w:name="Medium Grid 1 Accent 5" w:uiPriority="67"/>
-    <w:lsdException w:name="Medium Grid 2 Accent 5" w:uiPriority="68"/>
-    <w:lsdException w:name="Medium Grid 3 Accent 5" w:uiPriority="69"/>
-    <w:lsdException w:name="Dark List Accent 5" w:uiPriority="70"/>
-    <w:lsdException w:name="Colorful Shading Accent 5" w:uiPriority="71"/>
-    <w:lsdException w:name="Colorful List Accent 5" w:uiPriority="72"/>
-    <w:lsdException w:name="Colorful Grid Accent 5" w:uiPriority="73"/>
-    <w:lsdException w:name="Light Shading Accent 6" w:uiPriority="60"/>
-    <w:lsdException w:name="Light List Accent 6" w:uiPriority="61"/>
-    <w:lsdException w:name="Light Grid Accent 6" w:uiPriority="62"/>
-    <w:lsdException w:name="Medium Shading 1 Accent 6" w:uiPriority="63"/>
-    <w:lsdException w:name="Medium Shading 2 Accent 6" w:uiPriority="64"/>
-    <w:lsdException w:name="Medium List 1 Accent 6" w:uiPriority="65"/>
-    <w:lsdException w:name="Medium List 2 Accent 6" w:uiPriority="66"/>
-    <w:lsdException w:name="Medium Grid 1 Accent 6" w:uiPriority="67"/>
-    <w:lsdException w:name="Medium Grid 2 Accent 6" w:uiPriority="68"/>
-    <w:lsdException w:name="Medium Grid 3 Accent 6" w:uiPriority="69"/>
-    <w:lsdException w:name="Dark List Accent 6" w:uiPriority="70"/>
-    <w:lsdException w:name="Colorful Shading Accent 6" w:uiPriority="71"/>
-    <w:lsdException w:name="Colorful List Accent 6" w:uiPriority="72"/>
-    <w:lsdException w:name="Colorful Grid Accent 6" w:uiPriority="73"/>
-    <w:lsdException w:name="Subtle Emphasis" w:uiPriority="19"/>
-    <w:lsdException w:name="Intense Emphasis" w:uiPriority="21"/>
-    <w:lsdException w:name="Subtle Reference" w:uiPriority="31"/>
-    <w:lsdException w:name="Intense Reference" w:uiPriority="32"/>
-    <w:lsdException w:name="Book Title" w:uiPriority="33"/>
-    <w:lsdException w:name="Bibliography" w:semiHidden="1" w:uiPriority="37" w:unhideWhenUsed="1"/>
-    <w:lsdException w:name="TOC Heading" w:semiHidden="1" w:uiPriority="39" w:unhideWhenUsed="1" w:qFormat="1"/>
-  </w:latentStyles>
-  <w:style w:type="paragraph" w:default="1" w:styleId="Normal">
-    <w:name w:val="Normal"/>
-    <w:rsid w:val="003C2235"/>
-    <w:rPr>
-      <w:sz w:val="24"/>
-      <w:szCs w:val="24"/>
-    </w:rPr>
-  </w:style>
-  <w:style w:type="paragraph" w:styleId="Heading1">
-    <w:name w:val="heading 1"/>
-    <w:basedOn w:val="Normal"/>
-    <w:next w:val="BodyText"/>
-    <w:qFormat/>
-    <w:rsid w:val="00D36A71"/>
-    <w:pPr>
-      <w:keepNext/>
-      <w:numPr>
-        <w:numId w:val="24"/>
-      </w:numPr>
-      <w:spacing w:after="80" w:line="380" w:lineRule="exact"/>
-      <w:contextualSpacing/>
-      <w:outlineLvl w:val="0"/>
-    </w:pPr>
-    <w:rPr>
-      <w:rFonts w:cs="Arial"/>
-      <w:bCs/>
-      <w:kern w:val="32"/>
-      <w:sz w:val="36"/>
-      <w:szCs w:val="32"/>
-    </w:rPr>
-  </w:style>
-  <w:style w:type="paragraph" w:styleId="Heading2">
-    <w:name w:val="heading 2"/>
-    <w:basedOn w:val="Normal"/>
-    <w:next w:val="BodyText"/>
-    <w:qFormat/>
-    <w:rsid w:val="00FE5126"/>
-    <w:pPr>
-      <w:keepNext/>
-      <w:numPr>
-        <w:ilvl w:val="1"/>
-        <w:numId w:val="24"/>
-      </w:numPr>
-      <w:spacing w:after="60" w:line="320" w:lineRule="exact"/>
-      <w:contextualSpacing/>
-      <w:outlineLvl w:val="1"/>
-    </w:pPr>
-    <w:rPr>
-      <w:rFonts w:cs="Arial"/>
-      <w:bCs/>
-      <w:iCs/>
-      <w:sz w:val="30"/>
-      <w:szCs w:val="28"/>
-    </w:rPr>
-  </w:style>
-  <w:style w:type="paragraph" w:styleId="Heading3">
-    <w:name w:val="heading 3"/>
-    <w:basedOn w:val="Normal"/>
-    <w:next w:val="BodyText"/>
-    <w:qFormat/>
-    <w:rsid w:val="00FE5126"/>
-    <w:pPr>
-      <w:keepNext/>
-      <w:numPr>
-        <w:ilvl w:val="2"/>
-        <w:numId w:val="24"/>
-      </w:numPr>
-      <w:spacing w:after="40" w:line="260" w:lineRule="exact"/>
-      <w:contextualSpacing/>
-      <w:outlineLvl w:val="2"/>
-    </w:pPr>
-    <w:rPr>
-      <w:rFonts w:cs="Arial"/>
-      <w:b/>
-      <w:bCs/>
-      <w:szCs w:val="26"/>
-    </w:rPr>
-  </w:style>
-  <w:style w:type="paragraph" w:styleId="Heading4">
-    <w:name w:val="heading 4"/>
-    <w:basedOn w:val="Normal"/>
-    <w:next w:val="BodyText"/>
-    <w:qFormat/>
-    <w:rsid w:val="00FE5126"/>
-    <w:pPr>
-      <w:keepNext/>
-      <w:numPr>
-        <w:ilvl w:val="3"/>
-        <w:numId w:val="24"/>
-      </w:numPr>
-      <w:spacing w:after="40" w:line="260" w:lineRule="exact"/>
-      <w:contextualSpacing/>
-      <w:outlineLvl w:val="3"/>
-    </w:pPr>
-    <w:rPr>
-      <w:bCs/>
-      <w:i/>
-      <w:szCs w:val="28"/>
-    </w:rPr>
-  </w:style>
-  <w:style w:type="character" w:default="1" w:styleId="DefaultParagraphFont">
-    <w:name w:val="Default Paragraph Font"/>
-    <w:uiPriority w:val="1"/>
-    <w:unhideWhenUsed/>
-  </w:style>
-  <w:style w:type="table" w:default="1" w:styleId="TableNormal">
-    <w:name w:val="Normal Table"/>
-    <w:uiPriority w:val="99"/>
-    <w:semiHidden/>
-    <w:unhideWhenUsed/>
-    <w:tblPr>
-      <w:tblInd w:w="0" w:type="dxa"/>
-      <w:tblCellMar>
-        <w:top w:w="0" w:type="dxa"/>
-        <w:left w:w="108" w:type="dxa"/>
-        <w:bottom w:w="0" w:type="dxa"/>
-        <w:right w:w="108" w:type="dxa"/>
-      </w:tblCellMar>
-    </w:tblPr>
-  </w:style>
-  <w:style w:type="numbering" w:default="1" w:styleId="NoList">
-    <w:name w:val="No List"/>
-    <w:uiPriority w:val="99"/>
-    <w:semiHidden/>
-    <w:unhideWhenUsed/>
-  </w:style>
-  <w:style w:type="paragraph" w:styleId="BodyText">
-    <w:name w:val="Body Text"/>
-    <w:basedOn w:val="Normal"/>
-    <w:qFormat/>
-    <w:rsid w:val="000B14E2"/>
-  </w:style>
-  <w:style w:type="paragraph" w:styleId="Header">
-    <w:name w:val="header"/>
-    <w:basedOn w:val="Normal"/>
-    <w:link w:val="HeaderChar"/>
-    <w:uiPriority w:val="99"/>
-    <w:rsid w:val="002E10FA"/>
-    <w:pPr>
-      <w:tabs>
-        <w:tab w:val="center" w:pos="4536"/>
-        <w:tab w:val="right" w:pos="9072"/>
-      </w:tabs>
-      <w:spacing w:before="20" w:after="40" w:line="180" w:lineRule="atLeast"/>
-    </w:pPr>
-    <w:rPr>
-      <w:noProof/>
-      <w:sz w:val="16"/>
-    </w:rPr>
-  </w:style>
-  <w:style w:type="paragraph" w:styleId="Footer">
-    <w:name w:val="footer"/>
-    <w:basedOn w:val="Normal"/>
-    <w:link w:val="FooterChar"/>
-    <w:uiPriority w:val="99"/>
-    <w:rsid w:val="002F54F3"/>
-    <w:pPr>
-      <w:tabs>
-        <w:tab w:val="center" w:pos="4536"/>
-        <w:tab w:val="right" w:pos="9072"/>
-      </w:tabs>
-      <w:spacing w:line="180" w:lineRule="atLeast"/>
-    </w:pPr>
-    <w:rPr>
-      <w:sz w:val="16"/>
-    </w:rPr>
-  </w:style>
-  <w:style w:type="table" w:styleId="TableGrid">
-    <w:name w:val="Table Grid"/>
-    <w:basedOn w:val="TableNormal"/>
-    <w:rsid w:val="00AE4E4A"/>
-    <w:tblPr>
-      <w:tblInd w:w="0" w:type="dxa"/>
-      <w:tblBorders>
-        <w:top w:val="single" w:sz="4" w:space="0" w:color="auto"/>
-        <w:left w:val="single" w:sz="4" w:space="0" w:color="auto"/>
-        <w:bottom w:val="single" w:sz="4" w:space="0" w:color="auto"/>
-        <w:right w:val="single" w:sz="4" w:space="0" w:color="auto"/>
-        <w:insideH w:val="single" w:sz="4" w:space="0" w:color="auto"/>
-        <w:insideV w:val="single" w:sz="4" w:space="0" w:color="auto"/>
-      </w:tblBorders>
-      <w:tblCellMar>
-        <w:top w:w="0" w:type="dxa"/>
-        <w:left w:w="108" w:type="dxa"/>
-        <w:bottom w:w="0" w:type="dxa"/>
-        <w:right w:w="108" w:type="dxa"/>
-      </w:tblCellMar>
     </w:tblPr>
   </w:style>
   <w:style w:type="paragraph" w:styleId="BalloonText">
@@ -8312,7 +7259,7 @@
 </file>
 
 <file path=customXml/itemProps1.xml><?xml version="1.0" encoding="utf-8"?>
-<ds:datastoreItem xmlns:ds="http://schemas.openxmlformats.org/officeDocument/2006/customXml" ds:itemID="{E8AE77FB-FC98-44EA-9FEB-7A0CFB44E8E4}">
+<ds:datastoreItem xmlns:ds="http://schemas.openxmlformats.org/officeDocument/2006/customXml" ds:itemID="{89DE3BC8-CDE8-49E0-A34F-62415AD30649}">
   <ds:schemaRefs>
     <ds:schemaRef ds:uri="http://schemas.openxmlformats.org/officeDocument/2006/bibliography"/>
   </ds:schemaRefs>

</xml_diff>